<commit_message>
Application Screenshots and graphs added
</commit_message>
<xml_diff>
--- a/Deliverable 4 - Report and Data Quantifying/Architectural Specification.docx
+++ b/Deliverable 4 - Report and Data Quantifying/Architectural Specification.docx
@@ -228,7 +228,6 @@
                         <w:szCs w:val="28"/>
                       </w:rPr>
                     </w:pPr>
-                    <w:proofErr w:type="spellStart"/>
                     <w:r>
                       <w:rPr>
                         <w:rFonts w:ascii="Times New Roman" w:hAnsi="Times New Roman" w:cs="Times New Roman"/>
@@ -236,69 +235,8 @@
                         <w:szCs w:val="28"/>
                         <w:lang w:val="en-ZA"/>
                       </w:rPr>
-                      <w:t>Zenadia</w:t>
+                      <w:t>Zenadia Groenewald, Bernhard Muller, Lecton Ramasila</w:t>
                     </w:r>
-                    <w:proofErr w:type="spellEnd"/>
-                    <w:r>
-                      <w:rPr>
-                        <w:rFonts w:ascii="Times New Roman" w:hAnsi="Times New Roman" w:cs="Times New Roman"/>
-                        <w:sz w:val="28"/>
-                        <w:szCs w:val="28"/>
-                        <w:lang w:val="en-ZA"/>
-                      </w:rPr>
-                      <w:t xml:space="preserve"> </w:t>
-                    </w:r>
-                    <w:proofErr w:type="spellStart"/>
-                    <w:r>
-                      <w:rPr>
-                        <w:rFonts w:ascii="Times New Roman" w:hAnsi="Times New Roman" w:cs="Times New Roman"/>
-                        <w:sz w:val="28"/>
-                        <w:szCs w:val="28"/>
-                        <w:lang w:val="en-ZA"/>
-                      </w:rPr>
-                      <w:t>Groenewald</w:t>
-                    </w:r>
-                    <w:proofErr w:type="spellEnd"/>
-                    <w:r>
-                      <w:rPr>
-                        <w:rFonts w:ascii="Times New Roman" w:hAnsi="Times New Roman" w:cs="Times New Roman"/>
-                        <w:sz w:val="28"/>
-                        <w:szCs w:val="28"/>
-                        <w:lang w:val="en-ZA"/>
-                      </w:rPr>
-                      <w:t xml:space="preserve">, Bernhard Muller, </w:t>
-                    </w:r>
-                    <w:proofErr w:type="spellStart"/>
-                    <w:r>
-                      <w:rPr>
-                        <w:rFonts w:ascii="Times New Roman" w:hAnsi="Times New Roman" w:cs="Times New Roman"/>
-                        <w:sz w:val="28"/>
-                        <w:szCs w:val="28"/>
-                        <w:lang w:val="en-ZA"/>
-                      </w:rPr>
-                      <w:t>Lecton</w:t>
-                    </w:r>
-                    <w:proofErr w:type="spellEnd"/>
-                    <w:r>
-                      <w:rPr>
-                        <w:rFonts w:ascii="Times New Roman" w:hAnsi="Times New Roman" w:cs="Times New Roman"/>
-                        <w:sz w:val="28"/>
-                        <w:szCs w:val="28"/>
-                        <w:lang w:val="en-ZA"/>
-                      </w:rPr>
-                      <w:t xml:space="preserve"> </w:t>
-                    </w:r>
-                    <w:proofErr w:type="spellStart"/>
-                    <w:r>
-                      <w:rPr>
-                        <w:rFonts w:ascii="Times New Roman" w:hAnsi="Times New Roman" w:cs="Times New Roman"/>
-                        <w:sz w:val="28"/>
-                        <w:szCs w:val="28"/>
-                        <w:lang w:val="en-ZA"/>
-                      </w:rPr>
-                      <w:t>Ramasila</w:t>
-                    </w:r>
-                    <w:proofErr w:type="spellEnd"/>
                   </w:p>
                 </w:sdtContent>
               </w:sdt>
@@ -316,7 +254,7 @@
                     <w:docPart w:val="59F6FA2949F04BC78D4F0AB26396CB10"/>
                   </w:placeholder>
                   <w:dataBinding w:prefixMappings="xmlns:ns0='http://schemas.microsoft.com/office/2006/coverPageProps'" w:xpath="/ns0:CoverPageProperties[1]/ns0:PublishDate[1]" w:storeItemID="{55AF091B-3C7A-41E3-B477-F2FDAA23CFDA}"/>
-                  <w:date w:fullDate="2014-07-13T00:00:00Z">
+                  <w:date w:fullDate="2014-08-22T00:00:00Z">
                     <w:dateFormat w:val="M-d-yyyy"/>
                     <w:lid w:val="en-US"/>
                     <w:storeMappedDataAs w:val="dateTime"/>
@@ -340,7 +278,15 @@
                         <w:sz w:val="28"/>
                         <w:szCs w:val="28"/>
                       </w:rPr>
-                      <w:t>7-13-2014</w:t>
+                      <w:t>8-22</w:t>
+                    </w:r>
+                    <w:r>
+                      <w:rPr>
+                        <w:rFonts w:ascii="Times New Roman" w:hAnsi="Times New Roman" w:cs="Times New Roman"/>
+                        <w:sz w:val="28"/>
+                        <w:szCs w:val="28"/>
+                      </w:rPr>
+                      <w:t>-2014</w:t>
                     </w:r>
                   </w:p>
                 </w:sdtContent>
@@ -591,6 +537,1157 @@
       <w:pPr>
         <w:rPr>
           <w:rFonts w:ascii="Times New Roman" w:hAnsi="Times New Roman" w:cs="Times New Roman"/>
+        </w:rPr>
+      </w:pPr>
+    </w:p>
+    <w:p>
+      <w:pPr>
+        <w:rPr>
+          <w:rFonts w:ascii="Times New Roman" w:hAnsi="Times New Roman" w:cs="Times New Roman"/>
+          <w:sz w:val="28"/>
+          <w:szCs w:val="28"/>
+        </w:rPr>
+      </w:pPr>
+    </w:p>
+    <w:p>
+      <w:pPr>
+        <w:rPr>
+          <w:rFonts w:ascii="Times New Roman" w:hAnsi="Times New Roman" w:cs="Times New Roman"/>
+          <w:sz w:val="28"/>
+          <w:szCs w:val="28"/>
+        </w:rPr>
+      </w:pPr>
+      <w:r>
+        <w:rPr>
+          <w:rFonts w:ascii="Times New Roman" w:hAnsi="Times New Roman" w:cs="Times New Roman"/>
+          <w:sz w:val="28"/>
+          <w:szCs w:val="28"/>
+        </w:rPr>
+        <w:t>Change log</w:t>
+      </w:r>
+    </w:p>
+    <w:tbl>
+      <w:tblPr>
+        <w:tblW w:w="6464" w:type="dxa"/>
+        <w:tblLook w:val="04A0" w:firstRow="1" w:lastRow="0" w:firstColumn="1" w:lastColumn="0" w:noHBand="0" w:noVBand="1"/>
+      </w:tblPr>
+      <w:tblGrid>
+        <w:gridCol w:w="1722"/>
+        <w:gridCol w:w="1293"/>
+        <w:gridCol w:w="3449"/>
+      </w:tblGrid>
+      <w:tr>
+        <w:trPr>
+          <w:trHeight w:val="408"/>
+        </w:trPr>
+        <w:tc>
+          <w:tcPr>
+            <w:tcW w:w="1722" w:type="dxa"/>
+            <w:tcBorders>
+              <w:top w:val="single" w:sz="4" w:space="0" w:color="auto"/>
+              <w:left w:val="single" w:sz="4" w:space="0" w:color="auto"/>
+              <w:bottom w:val="single" w:sz="4" w:space="0" w:color="auto"/>
+              <w:right w:val="single" w:sz="4" w:space="0" w:color="auto"/>
+            </w:tcBorders>
+            <w:shd w:val="clear" w:color="auto" w:fill="auto"/>
+            <w:noWrap/>
+            <w:vAlign w:val="bottom"/>
+            <w:hideMark/>
+          </w:tcPr>
+          <w:p>
+            <w:pPr>
+              <w:spacing w:after="0" w:line="240" w:lineRule="auto"/>
+              <w:rPr>
+                <w:rFonts w:ascii="Calibri" w:eastAsia="Times New Roman" w:hAnsi="Calibri" w:cs="Times New Roman"/>
+                <w:color w:val="000000"/>
+                <w:lang w:eastAsia="en-ZA"/>
+              </w:rPr>
+            </w:pPr>
+            <w:r>
+              <w:rPr>
+                <w:rFonts w:ascii="Calibri" w:eastAsia="Times New Roman" w:hAnsi="Calibri" w:cs="Times New Roman"/>
+                <w:color w:val="000000"/>
+                <w:lang w:eastAsia="en-ZA"/>
+              </w:rPr>
+              <w:t xml:space="preserve">Date </w:t>
+            </w:r>
+          </w:p>
+        </w:tc>
+        <w:tc>
+          <w:tcPr>
+            <w:tcW w:w="1293" w:type="dxa"/>
+            <w:tcBorders>
+              <w:top w:val="single" w:sz="4" w:space="0" w:color="auto"/>
+              <w:left w:val="nil"/>
+              <w:bottom w:val="single" w:sz="4" w:space="0" w:color="auto"/>
+              <w:right w:val="single" w:sz="4" w:space="0" w:color="auto"/>
+            </w:tcBorders>
+            <w:shd w:val="clear" w:color="auto" w:fill="auto"/>
+            <w:noWrap/>
+            <w:vAlign w:val="bottom"/>
+            <w:hideMark/>
+          </w:tcPr>
+          <w:p>
+            <w:pPr>
+              <w:spacing w:after="0" w:line="240" w:lineRule="auto"/>
+              <w:rPr>
+                <w:rFonts w:ascii="Calibri" w:eastAsia="Times New Roman" w:hAnsi="Calibri" w:cs="Times New Roman"/>
+                <w:color w:val="000000"/>
+                <w:lang w:eastAsia="en-ZA"/>
+              </w:rPr>
+            </w:pPr>
+            <w:r>
+              <w:rPr>
+                <w:rFonts w:ascii="Calibri" w:eastAsia="Times New Roman" w:hAnsi="Calibri" w:cs="Times New Roman"/>
+                <w:color w:val="000000"/>
+                <w:lang w:eastAsia="en-ZA"/>
+              </w:rPr>
+              <w:t>Version</w:t>
+            </w:r>
+          </w:p>
+        </w:tc>
+        <w:tc>
+          <w:tcPr>
+            <w:tcW w:w="3449" w:type="dxa"/>
+            <w:tcBorders>
+              <w:top w:val="single" w:sz="4" w:space="0" w:color="auto"/>
+              <w:left w:val="nil"/>
+              <w:bottom w:val="single" w:sz="4" w:space="0" w:color="auto"/>
+              <w:right w:val="single" w:sz="4" w:space="0" w:color="auto"/>
+            </w:tcBorders>
+            <w:shd w:val="clear" w:color="auto" w:fill="auto"/>
+            <w:noWrap/>
+            <w:vAlign w:val="bottom"/>
+            <w:hideMark/>
+          </w:tcPr>
+          <w:p>
+            <w:pPr>
+              <w:spacing w:after="0" w:line="240" w:lineRule="auto"/>
+              <w:rPr>
+                <w:rFonts w:ascii="Calibri" w:eastAsia="Times New Roman" w:hAnsi="Calibri" w:cs="Times New Roman"/>
+                <w:color w:val="000000"/>
+                <w:lang w:eastAsia="en-ZA"/>
+              </w:rPr>
+            </w:pPr>
+            <w:r>
+              <w:rPr>
+                <w:rFonts w:ascii="Calibri" w:eastAsia="Times New Roman" w:hAnsi="Calibri" w:cs="Times New Roman"/>
+                <w:color w:val="000000"/>
+                <w:lang w:eastAsia="en-ZA"/>
+              </w:rPr>
+              <w:t>Description</w:t>
+            </w:r>
+          </w:p>
+        </w:tc>
+      </w:tr>
+      <w:tr>
+        <w:trPr>
+          <w:trHeight w:val="408"/>
+        </w:trPr>
+        <w:tc>
+          <w:tcPr>
+            <w:tcW w:w="1722" w:type="dxa"/>
+            <w:tcBorders>
+              <w:top w:val="nil"/>
+              <w:left w:val="single" w:sz="4" w:space="0" w:color="auto"/>
+              <w:bottom w:val="single" w:sz="4" w:space="0" w:color="auto"/>
+              <w:right w:val="single" w:sz="4" w:space="0" w:color="auto"/>
+            </w:tcBorders>
+            <w:shd w:val="clear" w:color="auto" w:fill="auto"/>
+            <w:noWrap/>
+            <w:vAlign w:val="bottom"/>
+            <w:hideMark/>
+          </w:tcPr>
+          <w:p>
+            <w:pPr>
+              <w:spacing w:after="0" w:line="240" w:lineRule="auto"/>
+              <w:rPr>
+                <w:rFonts w:ascii="Calibri" w:eastAsia="Times New Roman" w:hAnsi="Calibri" w:cs="Times New Roman"/>
+                <w:color w:val="000000"/>
+                <w:lang w:eastAsia="en-ZA"/>
+              </w:rPr>
+            </w:pPr>
+            <w:r>
+              <w:rPr>
+                <w:rFonts w:ascii="Calibri" w:eastAsia="Times New Roman" w:hAnsi="Calibri" w:cs="Times New Roman"/>
+                <w:color w:val="000000"/>
+                <w:lang w:eastAsia="en-ZA"/>
+              </w:rPr>
+              <w:t>01/08/2014</w:t>
+            </w:r>
+          </w:p>
+        </w:tc>
+        <w:tc>
+          <w:tcPr>
+            <w:tcW w:w="1293" w:type="dxa"/>
+            <w:tcBorders>
+              <w:top w:val="nil"/>
+              <w:left w:val="nil"/>
+              <w:bottom w:val="single" w:sz="4" w:space="0" w:color="auto"/>
+              <w:right w:val="single" w:sz="4" w:space="0" w:color="auto"/>
+            </w:tcBorders>
+            <w:shd w:val="clear" w:color="auto" w:fill="auto"/>
+            <w:noWrap/>
+            <w:vAlign w:val="bottom"/>
+            <w:hideMark/>
+          </w:tcPr>
+          <w:p>
+            <w:pPr>
+              <w:spacing w:after="0" w:line="240" w:lineRule="auto"/>
+              <w:rPr>
+                <w:rFonts w:ascii="Calibri" w:eastAsia="Times New Roman" w:hAnsi="Calibri" w:cs="Times New Roman"/>
+                <w:color w:val="000000"/>
+                <w:lang w:eastAsia="en-ZA"/>
+              </w:rPr>
+            </w:pPr>
+            <w:r>
+              <w:rPr>
+                <w:rFonts w:ascii="Calibri" w:eastAsia="Times New Roman" w:hAnsi="Calibri" w:cs="Times New Roman"/>
+                <w:color w:val="000000"/>
+                <w:lang w:eastAsia="en-ZA"/>
+              </w:rPr>
+              <w:t>v0.1</w:t>
+            </w:r>
+          </w:p>
+        </w:tc>
+        <w:tc>
+          <w:tcPr>
+            <w:tcW w:w="3449" w:type="dxa"/>
+            <w:tcBorders>
+              <w:top w:val="nil"/>
+              <w:left w:val="nil"/>
+              <w:bottom w:val="single" w:sz="4" w:space="0" w:color="auto"/>
+              <w:right w:val="single" w:sz="4" w:space="0" w:color="auto"/>
+            </w:tcBorders>
+            <w:shd w:val="clear" w:color="auto" w:fill="auto"/>
+            <w:noWrap/>
+            <w:vAlign w:val="bottom"/>
+            <w:hideMark/>
+          </w:tcPr>
+          <w:p>
+            <w:pPr>
+              <w:spacing w:after="0" w:line="240" w:lineRule="auto"/>
+              <w:rPr>
+                <w:rFonts w:ascii="Calibri" w:eastAsia="Times New Roman" w:hAnsi="Calibri" w:cs="Times New Roman"/>
+                <w:color w:val="000000"/>
+                <w:lang w:eastAsia="en-ZA"/>
+              </w:rPr>
+            </w:pPr>
+            <w:r>
+              <w:rPr>
+                <w:rFonts w:ascii="Calibri" w:eastAsia="Times New Roman" w:hAnsi="Calibri" w:cs="Times New Roman"/>
+                <w:color w:val="000000"/>
+                <w:lang w:eastAsia="en-ZA"/>
+              </w:rPr>
+              <w:t>Introduction added</w:t>
+            </w:r>
+          </w:p>
+        </w:tc>
+      </w:tr>
+      <w:tr>
+        <w:trPr>
+          <w:trHeight w:val="408"/>
+        </w:trPr>
+        <w:tc>
+          <w:tcPr>
+            <w:tcW w:w="1722" w:type="dxa"/>
+            <w:tcBorders>
+              <w:top w:val="nil"/>
+              <w:left w:val="single" w:sz="4" w:space="0" w:color="auto"/>
+              <w:bottom w:val="single" w:sz="4" w:space="0" w:color="auto"/>
+              <w:right w:val="single" w:sz="4" w:space="0" w:color="auto"/>
+            </w:tcBorders>
+            <w:shd w:val="clear" w:color="auto" w:fill="auto"/>
+            <w:noWrap/>
+            <w:vAlign w:val="bottom"/>
+            <w:hideMark/>
+          </w:tcPr>
+          <w:p>
+            <w:pPr>
+              <w:spacing w:after="0" w:line="240" w:lineRule="auto"/>
+              <w:rPr>
+                <w:rFonts w:ascii="Calibri" w:eastAsia="Times New Roman" w:hAnsi="Calibri" w:cs="Times New Roman"/>
+                <w:color w:val="000000"/>
+                <w:lang w:eastAsia="en-ZA"/>
+              </w:rPr>
+            </w:pPr>
+            <w:r>
+              <w:rPr>
+                <w:rFonts w:ascii="Calibri" w:eastAsia="Times New Roman" w:hAnsi="Calibri" w:cs="Times New Roman"/>
+                <w:color w:val="000000"/>
+                <w:lang w:eastAsia="en-ZA"/>
+              </w:rPr>
+              <w:t>01/08/2014</w:t>
+            </w:r>
+          </w:p>
+        </w:tc>
+        <w:tc>
+          <w:tcPr>
+            <w:tcW w:w="1293" w:type="dxa"/>
+            <w:tcBorders>
+              <w:top w:val="nil"/>
+              <w:left w:val="nil"/>
+              <w:bottom w:val="single" w:sz="4" w:space="0" w:color="auto"/>
+              <w:right w:val="single" w:sz="4" w:space="0" w:color="auto"/>
+            </w:tcBorders>
+            <w:shd w:val="clear" w:color="auto" w:fill="auto"/>
+            <w:noWrap/>
+            <w:vAlign w:val="bottom"/>
+            <w:hideMark/>
+          </w:tcPr>
+          <w:p>
+            <w:pPr>
+              <w:spacing w:after="0" w:line="240" w:lineRule="auto"/>
+              <w:rPr>
+                <w:rFonts w:ascii="Calibri" w:eastAsia="Times New Roman" w:hAnsi="Calibri" w:cs="Times New Roman"/>
+                <w:color w:val="000000"/>
+                <w:lang w:eastAsia="en-ZA"/>
+              </w:rPr>
+            </w:pPr>
+            <w:r>
+              <w:rPr>
+                <w:rFonts w:ascii="Calibri" w:eastAsia="Times New Roman" w:hAnsi="Calibri" w:cs="Times New Roman"/>
+                <w:color w:val="000000"/>
+                <w:lang w:eastAsia="en-ZA"/>
+              </w:rPr>
+              <w:t>v0.1</w:t>
+            </w:r>
+          </w:p>
+        </w:tc>
+        <w:tc>
+          <w:tcPr>
+            <w:tcW w:w="3449" w:type="dxa"/>
+            <w:tcBorders>
+              <w:top w:val="nil"/>
+              <w:left w:val="nil"/>
+              <w:bottom w:val="single" w:sz="4" w:space="0" w:color="auto"/>
+              <w:right w:val="single" w:sz="4" w:space="0" w:color="auto"/>
+            </w:tcBorders>
+            <w:shd w:val="clear" w:color="auto" w:fill="auto"/>
+            <w:noWrap/>
+            <w:vAlign w:val="bottom"/>
+            <w:hideMark/>
+          </w:tcPr>
+          <w:p>
+            <w:pPr>
+              <w:spacing w:after="0" w:line="240" w:lineRule="auto"/>
+              <w:rPr>
+                <w:rFonts w:ascii="Calibri" w:eastAsia="Times New Roman" w:hAnsi="Calibri" w:cs="Times New Roman"/>
+                <w:color w:val="000000"/>
+                <w:lang w:eastAsia="en-ZA"/>
+              </w:rPr>
+            </w:pPr>
+            <w:r>
+              <w:rPr>
+                <w:rFonts w:ascii="Calibri" w:eastAsia="Times New Roman" w:hAnsi="Calibri" w:cs="Times New Roman"/>
+                <w:color w:val="000000"/>
+                <w:lang w:eastAsia="en-ZA"/>
+              </w:rPr>
+              <w:t>System description added</w:t>
+            </w:r>
+          </w:p>
+        </w:tc>
+      </w:tr>
+      <w:tr>
+        <w:trPr>
+          <w:trHeight w:val="408"/>
+        </w:trPr>
+        <w:tc>
+          <w:tcPr>
+            <w:tcW w:w="1722" w:type="dxa"/>
+            <w:tcBorders>
+              <w:top w:val="nil"/>
+              <w:left w:val="single" w:sz="4" w:space="0" w:color="auto"/>
+              <w:bottom w:val="single" w:sz="4" w:space="0" w:color="auto"/>
+              <w:right w:val="single" w:sz="4" w:space="0" w:color="auto"/>
+            </w:tcBorders>
+            <w:shd w:val="clear" w:color="auto" w:fill="auto"/>
+            <w:noWrap/>
+            <w:vAlign w:val="bottom"/>
+            <w:hideMark/>
+          </w:tcPr>
+          <w:p>
+            <w:pPr>
+              <w:spacing w:after="0" w:line="240" w:lineRule="auto"/>
+              <w:rPr>
+                <w:rFonts w:ascii="Calibri" w:eastAsia="Times New Roman" w:hAnsi="Calibri" w:cs="Times New Roman"/>
+                <w:color w:val="000000"/>
+                <w:lang w:eastAsia="en-ZA"/>
+              </w:rPr>
+            </w:pPr>
+            <w:r>
+              <w:rPr>
+                <w:rFonts w:ascii="Calibri" w:eastAsia="Times New Roman" w:hAnsi="Calibri" w:cs="Times New Roman"/>
+                <w:color w:val="000000"/>
+                <w:lang w:eastAsia="en-ZA"/>
+              </w:rPr>
+              <w:t>02/08/2014</w:t>
+            </w:r>
+          </w:p>
+        </w:tc>
+        <w:tc>
+          <w:tcPr>
+            <w:tcW w:w="1293" w:type="dxa"/>
+            <w:tcBorders>
+              <w:top w:val="nil"/>
+              <w:left w:val="nil"/>
+              <w:bottom w:val="single" w:sz="4" w:space="0" w:color="auto"/>
+              <w:right w:val="single" w:sz="4" w:space="0" w:color="auto"/>
+            </w:tcBorders>
+            <w:shd w:val="clear" w:color="auto" w:fill="auto"/>
+            <w:noWrap/>
+            <w:vAlign w:val="bottom"/>
+            <w:hideMark/>
+          </w:tcPr>
+          <w:p>
+            <w:pPr>
+              <w:spacing w:after="0" w:line="240" w:lineRule="auto"/>
+              <w:rPr>
+                <w:rFonts w:ascii="Calibri" w:eastAsia="Times New Roman" w:hAnsi="Calibri" w:cs="Times New Roman"/>
+                <w:color w:val="000000"/>
+                <w:lang w:eastAsia="en-ZA"/>
+              </w:rPr>
+            </w:pPr>
+            <w:r>
+              <w:rPr>
+                <w:rFonts w:ascii="Calibri" w:eastAsia="Times New Roman" w:hAnsi="Calibri" w:cs="Times New Roman"/>
+                <w:color w:val="000000"/>
+                <w:lang w:eastAsia="en-ZA"/>
+              </w:rPr>
+              <w:t>v0.2</w:t>
+            </w:r>
+          </w:p>
+        </w:tc>
+        <w:tc>
+          <w:tcPr>
+            <w:tcW w:w="3449" w:type="dxa"/>
+            <w:tcBorders>
+              <w:top w:val="nil"/>
+              <w:left w:val="nil"/>
+              <w:bottom w:val="single" w:sz="4" w:space="0" w:color="auto"/>
+              <w:right w:val="single" w:sz="4" w:space="0" w:color="auto"/>
+            </w:tcBorders>
+            <w:shd w:val="clear" w:color="auto" w:fill="auto"/>
+            <w:noWrap/>
+            <w:vAlign w:val="bottom"/>
+            <w:hideMark/>
+          </w:tcPr>
+          <w:p>
+            <w:pPr>
+              <w:spacing w:after="0" w:line="240" w:lineRule="auto"/>
+              <w:rPr>
+                <w:rFonts w:ascii="Calibri" w:eastAsia="Times New Roman" w:hAnsi="Calibri" w:cs="Times New Roman"/>
+                <w:color w:val="000000"/>
+                <w:lang w:eastAsia="en-ZA"/>
+              </w:rPr>
+            </w:pPr>
+            <w:r>
+              <w:rPr>
+                <w:rFonts w:ascii="Calibri" w:eastAsia="Times New Roman" w:hAnsi="Calibri" w:cs="Times New Roman"/>
+                <w:color w:val="000000"/>
+                <w:lang w:eastAsia="en-ZA"/>
+              </w:rPr>
+              <w:t>Overall architecture added</w:t>
+            </w:r>
+          </w:p>
+        </w:tc>
+      </w:tr>
+      <w:tr>
+        <w:trPr>
+          <w:trHeight w:val="408"/>
+        </w:trPr>
+        <w:tc>
+          <w:tcPr>
+            <w:tcW w:w="1722" w:type="dxa"/>
+            <w:tcBorders>
+              <w:top w:val="nil"/>
+              <w:left w:val="single" w:sz="4" w:space="0" w:color="auto"/>
+              <w:bottom w:val="single" w:sz="4" w:space="0" w:color="auto"/>
+              <w:right w:val="single" w:sz="4" w:space="0" w:color="auto"/>
+            </w:tcBorders>
+            <w:shd w:val="clear" w:color="auto" w:fill="auto"/>
+            <w:noWrap/>
+            <w:vAlign w:val="bottom"/>
+            <w:hideMark/>
+          </w:tcPr>
+          <w:p>
+            <w:pPr>
+              <w:spacing w:after="0" w:line="240" w:lineRule="auto"/>
+              <w:rPr>
+                <w:rFonts w:ascii="Calibri" w:eastAsia="Times New Roman" w:hAnsi="Calibri" w:cs="Times New Roman"/>
+                <w:color w:val="000000"/>
+                <w:lang w:eastAsia="en-ZA"/>
+              </w:rPr>
+            </w:pPr>
+            <w:r>
+              <w:rPr>
+                <w:rFonts w:ascii="Calibri" w:eastAsia="Times New Roman" w:hAnsi="Calibri" w:cs="Times New Roman"/>
+                <w:color w:val="000000"/>
+                <w:lang w:eastAsia="en-ZA"/>
+              </w:rPr>
+              <w:t>02/08/2014</w:t>
+            </w:r>
+          </w:p>
+        </w:tc>
+        <w:tc>
+          <w:tcPr>
+            <w:tcW w:w="1293" w:type="dxa"/>
+            <w:tcBorders>
+              <w:top w:val="nil"/>
+              <w:left w:val="nil"/>
+              <w:bottom w:val="single" w:sz="4" w:space="0" w:color="auto"/>
+              <w:right w:val="single" w:sz="4" w:space="0" w:color="auto"/>
+            </w:tcBorders>
+            <w:shd w:val="clear" w:color="auto" w:fill="auto"/>
+            <w:noWrap/>
+            <w:vAlign w:val="bottom"/>
+            <w:hideMark/>
+          </w:tcPr>
+          <w:p>
+            <w:pPr>
+              <w:spacing w:after="0" w:line="240" w:lineRule="auto"/>
+              <w:rPr>
+                <w:rFonts w:ascii="Calibri" w:eastAsia="Times New Roman" w:hAnsi="Calibri" w:cs="Times New Roman"/>
+                <w:color w:val="000000"/>
+                <w:lang w:eastAsia="en-ZA"/>
+              </w:rPr>
+            </w:pPr>
+            <w:r>
+              <w:rPr>
+                <w:rFonts w:ascii="Calibri" w:eastAsia="Times New Roman" w:hAnsi="Calibri" w:cs="Times New Roman"/>
+                <w:color w:val="000000"/>
+                <w:lang w:eastAsia="en-ZA"/>
+              </w:rPr>
+              <w:t>v0.2</w:t>
+            </w:r>
+          </w:p>
+        </w:tc>
+        <w:tc>
+          <w:tcPr>
+            <w:tcW w:w="3449" w:type="dxa"/>
+            <w:tcBorders>
+              <w:top w:val="nil"/>
+              <w:left w:val="nil"/>
+              <w:bottom w:val="single" w:sz="4" w:space="0" w:color="auto"/>
+              <w:right w:val="single" w:sz="4" w:space="0" w:color="auto"/>
+            </w:tcBorders>
+            <w:shd w:val="clear" w:color="auto" w:fill="auto"/>
+            <w:noWrap/>
+            <w:vAlign w:val="bottom"/>
+            <w:hideMark/>
+          </w:tcPr>
+          <w:p>
+            <w:pPr>
+              <w:spacing w:after="0" w:line="240" w:lineRule="auto"/>
+              <w:rPr>
+                <w:rFonts w:ascii="Calibri" w:eastAsia="Times New Roman" w:hAnsi="Calibri" w:cs="Times New Roman"/>
+                <w:color w:val="000000"/>
+                <w:lang w:eastAsia="en-ZA"/>
+              </w:rPr>
+            </w:pPr>
+            <w:r>
+              <w:rPr>
+                <w:rFonts w:ascii="Calibri" w:eastAsia="Times New Roman" w:hAnsi="Calibri" w:cs="Times New Roman"/>
+                <w:color w:val="000000"/>
+                <w:lang w:eastAsia="en-ZA"/>
+              </w:rPr>
+              <w:t>Details of system added</w:t>
+            </w:r>
+          </w:p>
+        </w:tc>
+      </w:tr>
+      <w:tr>
+        <w:trPr>
+          <w:trHeight w:val="408"/>
+        </w:trPr>
+        <w:tc>
+          <w:tcPr>
+            <w:tcW w:w="1722" w:type="dxa"/>
+            <w:tcBorders>
+              <w:top w:val="nil"/>
+              <w:left w:val="single" w:sz="4" w:space="0" w:color="auto"/>
+              <w:bottom w:val="single" w:sz="4" w:space="0" w:color="auto"/>
+              <w:right w:val="single" w:sz="4" w:space="0" w:color="auto"/>
+            </w:tcBorders>
+            <w:shd w:val="clear" w:color="auto" w:fill="auto"/>
+            <w:noWrap/>
+            <w:vAlign w:val="bottom"/>
+            <w:hideMark/>
+          </w:tcPr>
+          <w:p>
+            <w:pPr>
+              <w:spacing w:after="0" w:line="240" w:lineRule="auto"/>
+              <w:rPr>
+                <w:rFonts w:ascii="Calibri" w:eastAsia="Times New Roman" w:hAnsi="Calibri" w:cs="Times New Roman"/>
+                <w:color w:val="000000"/>
+                <w:lang w:eastAsia="en-ZA"/>
+              </w:rPr>
+            </w:pPr>
+            <w:r>
+              <w:rPr>
+                <w:rFonts w:ascii="Calibri" w:eastAsia="Times New Roman" w:hAnsi="Calibri" w:cs="Times New Roman"/>
+                <w:color w:val="000000"/>
+                <w:lang w:eastAsia="en-ZA"/>
+              </w:rPr>
+              <w:t>02/08/2014</w:t>
+            </w:r>
+          </w:p>
+        </w:tc>
+        <w:tc>
+          <w:tcPr>
+            <w:tcW w:w="1293" w:type="dxa"/>
+            <w:tcBorders>
+              <w:top w:val="nil"/>
+              <w:left w:val="nil"/>
+              <w:bottom w:val="single" w:sz="4" w:space="0" w:color="auto"/>
+              <w:right w:val="single" w:sz="4" w:space="0" w:color="auto"/>
+            </w:tcBorders>
+            <w:shd w:val="clear" w:color="auto" w:fill="auto"/>
+            <w:noWrap/>
+            <w:vAlign w:val="bottom"/>
+            <w:hideMark/>
+          </w:tcPr>
+          <w:p>
+            <w:pPr>
+              <w:spacing w:after="0" w:line="240" w:lineRule="auto"/>
+              <w:rPr>
+                <w:rFonts w:ascii="Calibri" w:eastAsia="Times New Roman" w:hAnsi="Calibri" w:cs="Times New Roman"/>
+                <w:color w:val="000000"/>
+                <w:lang w:eastAsia="en-ZA"/>
+              </w:rPr>
+            </w:pPr>
+            <w:r>
+              <w:rPr>
+                <w:rFonts w:ascii="Calibri" w:eastAsia="Times New Roman" w:hAnsi="Calibri" w:cs="Times New Roman"/>
+                <w:color w:val="000000"/>
+                <w:lang w:eastAsia="en-ZA"/>
+              </w:rPr>
+              <w:t>v0.3</w:t>
+            </w:r>
+          </w:p>
+        </w:tc>
+        <w:tc>
+          <w:tcPr>
+            <w:tcW w:w="3449" w:type="dxa"/>
+            <w:tcBorders>
+              <w:top w:val="nil"/>
+              <w:left w:val="nil"/>
+              <w:bottom w:val="single" w:sz="4" w:space="0" w:color="auto"/>
+              <w:right w:val="single" w:sz="4" w:space="0" w:color="auto"/>
+            </w:tcBorders>
+            <w:shd w:val="clear" w:color="auto" w:fill="auto"/>
+            <w:noWrap/>
+            <w:vAlign w:val="bottom"/>
+            <w:hideMark/>
+          </w:tcPr>
+          <w:p>
+            <w:pPr>
+              <w:spacing w:after="0" w:line="240" w:lineRule="auto"/>
+              <w:rPr>
+                <w:rFonts w:ascii="Calibri" w:eastAsia="Times New Roman" w:hAnsi="Calibri" w:cs="Times New Roman"/>
+                <w:color w:val="000000"/>
+                <w:lang w:eastAsia="en-ZA"/>
+              </w:rPr>
+            </w:pPr>
+            <w:r>
+              <w:rPr>
+                <w:rFonts w:ascii="Calibri" w:eastAsia="Times New Roman" w:hAnsi="Calibri" w:cs="Times New Roman"/>
+                <w:color w:val="000000"/>
+                <w:lang w:eastAsia="en-ZA"/>
+              </w:rPr>
+              <w:t>System layout diagram</w:t>
+            </w:r>
+          </w:p>
+        </w:tc>
+      </w:tr>
+      <w:tr>
+        <w:trPr>
+          <w:trHeight w:val="408"/>
+        </w:trPr>
+        <w:tc>
+          <w:tcPr>
+            <w:tcW w:w="1722" w:type="dxa"/>
+            <w:tcBorders>
+              <w:top w:val="nil"/>
+              <w:left w:val="single" w:sz="4" w:space="0" w:color="auto"/>
+              <w:bottom w:val="single" w:sz="4" w:space="0" w:color="auto"/>
+              <w:right w:val="single" w:sz="4" w:space="0" w:color="auto"/>
+            </w:tcBorders>
+            <w:shd w:val="clear" w:color="auto" w:fill="auto"/>
+            <w:noWrap/>
+            <w:vAlign w:val="bottom"/>
+            <w:hideMark/>
+          </w:tcPr>
+          <w:p>
+            <w:pPr>
+              <w:spacing w:after="0" w:line="240" w:lineRule="auto"/>
+              <w:rPr>
+                <w:rFonts w:ascii="Calibri" w:eastAsia="Times New Roman" w:hAnsi="Calibri" w:cs="Times New Roman"/>
+                <w:color w:val="000000"/>
+                <w:lang w:eastAsia="en-ZA"/>
+              </w:rPr>
+            </w:pPr>
+            <w:r>
+              <w:rPr>
+                <w:rFonts w:ascii="Calibri" w:eastAsia="Times New Roman" w:hAnsi="Calibri" w:cs="Times New Roman"/>
+                <w:color w:val="000000"/>
+                <w:lang w:eastAsia="en-ZA"/>
+              </w:rPr>
+              <w:t>02/08/2014</w:t>
+            </w:r>
+          </w:p>
+        </w:tc>
+        <w:tc>
+          <w:tcPr>
+            <w:tcW w:w="1293" w:type="dxa"/>
+            <w:tcBorders>
+              <w:top w:val="nil"/>
+              <w:left w:val="nil"/>
+              <w:bottom w:val="single" w:sz="4" w:space="0" w:color="auto"/>
+              <w:right w:val="single" w:sz="4" w:space="0" w:color="auto"/>
+            </w:tcBorders>
+            <w:shd w:val="clear" w:color="auto" w:fill="auto"/>
+            <w:noWrap/>
+            <w:vAlign w:val="bottom"/>
+            <w:hideMark/>
+          </w:tcPr>
+          <w:p>
+            <w:pPr>
+              <w:spacing w:after="0" w:line="240" w:lineRule="auto"/>
+              <w:rPr>
+                <w:rFonts w:ascii="Calibri" w:eastAsia="Times New Roman" w:hAnsi="Calibri" w:cs="Times New Roman"/>
+                <w:color w:val="000000"/>
+                <w:lang w:eastAsia="en-ZA"/>
+              </w:rPr>
+            </w:pPr>
+            <w:r>
+              <w:rPr>
+                <w:rFonts w:ascii="Calibri" w:eastAsia="Times New Roman" w:hAnsi="Calibri" w:cs="Times New Roman"/>
+                <w:color w:val="000000"/>
+                <w:lang w:eastAsia="en-ZA"/>
+              </w:rPr>
+              <w:t>v0.3</w:t>
+            </w:r>
+          </w:p>
+        </w:tc>
+        <w:tc>
+          <w:tcPr>
+            <w:tcW w:w="3449" w:type="dxa"/>
+            <w:tcBorders>
+              <w:top w:val="nil"/>
+              <w:left w:val="nil"/>
+              <w:bottom w:val="single" w:sz="4" w:space="0" w:color="auto"/>
+              <w:right w:val="single" w:sz="4" w:space="0" w:color="auto"/>
+            </w:tcBorders>
+            <w:shd w:val="clear" w:color="auto" w:fill="auto"/>
+            <w:noWrap/>
+            <w:vAlign w:val="bottom"/>
+            <w:hideMark/>
+          </w:tcPr>
+          <w:p>
+            <w:pPr>
+              <w:spacing w:after="0" w:line="240" w:lineRule="auto"/>
+              <w:rPr>
+                <w:rFonts w:ascii="Calibri" w:eastAsia="Times New Roman" w:hAnsi="Calibri" w:cs="Times New Roman"/>
+                <w:color w:val="000000"/>
+                <w:lang w:eastAsia="en-ZA"/>
+              </w:rPr>
+            </w:pPr>
+            <w:r>
+              <w:rPr>
+                <w:rFonts w:ascii="Calibri" w:eastAsia="Times New Roman" w:hAnsi="Calibri" w:cs="Times New Roman"/>
+                <w:color w:val="000000"/>
+                <w:lang w:eastAsia="en-ZA"/>
+              </w:rPr>
+              <w:t>Task handling diagram</w:t>
+            </w:r>
+          </w:p>
+        </w:tc>
+      </w:tr>
+      <w:tr>
+        <w:trPr>
+          <w:trHeight w:val="408"/>
+        </w:trPr>
+        <w:tc>
+          <w:tcPr>
+            <w:tcW w:w="1722" w:type="dxa"/>
+            <w:tcBorders>
+              <w:top w:val="nil"/>
+              <w:left w:val="single" w:sz="4" w:space="0" w:color="auto"/>
+              <w:bottom w:val="single" w:sz="4" w:space="0" w:color="auto"/>
+              <w:right w:val="single" w:sz="4" w:space="0" w:color="auto"/>
+            </w:tcBorders>
+            <w:shd w:val="clear" w:color="auto" w:fill="auto"/>
+            <w:noWrap/>
+            <w:vAlign w:val="bottom"/>
+            <w:hideMark/>
+          </w:tcPr>
+          <w:p>
+            <w:pPr>
+              <w:spacing w:after="0" w:line="240" w:lineRule="auto"/>
+              <w:rPr>
+                <w:rFonts w:ascii="Calibri" w:eastAsia="Times New Roman" w:hAnsi="Calibri" w:cs="Times New Roman"/>
+                <w:color w:val="000000"/>
+                <w:lang w:eastAsia="en-ZA"/>
+              </w:rPr>
+            </w:pPr>
+            <w:r>
+              <w:rPr>
+                <w:rFonts w:ascii="Calibri" w:eastAsia="Times New Roman" w:hAnsi="Calibri" w:cs="Times New Roman"/>
+                <w:color w:val="000000"/>
+                <w:lang w:eastAsia="en-ZA"/>
+              </w:rPr>
+              <w:t>20/08/2014</w:t>
+            </w:r>
+          </w:p>
+        </w:tc>
+        <w:tc>
+          <w:tcPr>
+            <w:tcW w:w="1293" w:type="dxa"/>
+            <w:tcBorders>
+              <w:top w:val="nil"/>
+              <w:left w:val="nil"/>
+              <w:bottom w:val="single" w:sz="4" w:space="0" w:color="auto"/>
+              <w:right w:val="single" w:sz="4" w:space="0" w:color="auto"/>
+            </w:tcBorders>
+            <w:shd w:val="clear" w:color="auto" w:fill="auto"/>
+            <w:noWrap/>
+            <w:vAlign w:val="bottom"/>
+            <w:hideMark/>
+          </w:tcPr>
+          <w:p>
+            <w:pPr>
+              <w:spacing w:after="0" w:line="240" w:lineRule="auto"/>
+              <w:rPr>
+                <w:rFonts w:ascii="Calibri" w:eastAsia="Times New Roman" w:hAnsi="Calibri" w:cs="Times New Roman"/>
+                <w:color w:val="000000"/>
+                <w:lang w:eastAsia="en-ZA"/>
+              </w:rPr>
+            </w:pPr>
+            <w:r>
+              <w:rPr>
+                <w:rFonts w:ascii="Calibri" w:eastAsia="Times New Roman" w:hAnsi="Calibri" w:cs="Times New Roman"/>
+                <w:color w:val="000000"/>
+                <w:lang w:eastAsia="en-ZA"/>
+              </w:rPr>
+              <w:t>v0.4</w:t>
+            </w:r>
+          </w:p>
+        </w:tc>
+        <w:tc>
+          <w:tcPr>
+            <w:tcW w:w="3449" w:type="dxa"/>
+            <w:tcBorders>
+              <w:top w:val="nil"/>
+              <w:left w:val="nil"/>
+              <w:bottom w:val="single" w:sz="4" w:space="0" w:color="auto"/>
+              <w:right w:val="single" w:sz="4" w:space="0" w:color="auto"/>
+            </w:tcBorders>
+            <w:shd w:val="clear" w:color="auto" w:fill="auto"/>
+            <w:noWrap/>
+            <w:vAlign w:val="bottom"/>
+            <w:hideMark/>
+          </w:tcPr>
+          <w:p>
+            <w:pPr>
+              <w:spacing w:after="0" w:line="240" w:lineRule="auto"/>
+              <w:rPr>
+                <w:rFonts w:ascii="Calibri" w:eastAsia="Times New Roman" w:hAnsi="Calibri" w:cs="Times New Roman"/>
+                <w:color w:val="000000"/>
+                <w:lang w:eastAsia="en-ZA"/>
+              </w:rPr>
+            </w:pPr>
+            <w:r>
+              <w:rPr>
+                <w:rFonts w:ascii="Calibri" w:eastAsia="Times New Roman" w:hAnsi="Calibri" w:cs="Times New Roman"/>
+                <w:color w:val="000000"/>
+                <w:lang w:eastAsia="en-ZA"/>
+              </w:rPr>
+              <w:t>Performance quant</w:t>
+            </w:r>
+            <w:r>
+              <w:rPr>
+                <w:rFonts w:ascii="Calibri" w:eastAsia="Times New Roman" w:hAnsi="Calibri" w:cs="Times New Roman"/>
+                <w:color w:val="000000"/>
+                <w:lang w:eastAsia="en-ZA"/>
+              </w:rPr>
+              <w:t>i</w:t>
+            </w:r>
+            <w:r>
+              <w:rPr>
+                <w:rFonts w:ascii="Calibri" w:eastAsia="Times New Roman" w:hAnsi="Calibri" w:cs="Times New Roman"/>
+                <w:color w:val="000000"/>
+                <w:lang w:eastAsia="en-ZA"/>
+              </w:rPr>
+              <w:t>fied</w:t>
+            </w:r>
+          </w:p>
+        </w:tc>
+      </w:tr>
+      <w:tr>
+        <w:trPr>
+          <w:trHeight w:val="408"/>
+        </w:trPr>
+        <w:tc>
+          <w:tcPr>
+            <w:tcW w:w="1722" w:type="dxa"/>
+            <w:tcBorders>
+              <w:top w:val="nil"/>
+              <w:left w:val="single" w:sz="4" w:space="0" w:color="auto"/>
+              <w:bottom w:val="single" w:sz="4" w:space="0" w:color="auto"/>
+              <w:right w:val="single" w:sz="4" w:space="0" w:color="auto"/>
+            </w:tcBorders>
+            <w:shd w:val="clear" w:color="auto" w:fill="auto"/>
+            <w:noWrap/>
+            <w:vAlign w:val="bottom"/>
+            <w:hideMark/>
+          </w:tcPr>
+          <w:p>
+            <w:pPr>
+              <w:spacing w:after="0" w:line="240" w:lineRule="auto"/>
+              <w:rPr>
+                <w:rFonts w:ascii="Calibri" w:eastAsia="Times New Roman" w:hAnsi="Calibri" w:cs="Times New Roman"/>
+                <w:color w:val="000000"/>
+                <w:lang w:eastAsia="en-ZA"/>
+              </w:rPr>
+            </w:pPr>
+            <w:r>
+              <w:rPr>
+                <w:rFonts w:ascii="Calibri" w:eastAsia="Times New Roman" w:hAnsi="Calibri" w:cs="Times New Roman"/>
+                <w:color w:val="000000"/>
+                <w:lang w:eastAsia="en-ZA"/>
+              </w:rPr>
+              <w:t>20/08/2014</w:t>
+            </w:r>
+          </w:p>
+        </w:tc>
+        <w:tc>
+          <w:tcPr>
+            <w:tcW w:w="1293" w:type="dxa"/>
+            <w:tcBorders>
+              <w:top w:val="nil"/>
+              <w:left w:val="nil"/>
+              <w:bottom w:val="single" w:sz="4" w:space="0" w:color="auto"/>
+              <w:right w:val="single" w:sz="4" w:space="0" w:color="auto"/>
+            </w:tcBorders>
+            <w:shd w:val="clear" w:color="auto" w:fill="auto"/>
+            <w:noWrap/>
+            <w:vAlign w:val="bottom"/>
+            <w:hideMark/>
+          </w:tcPr>
+          <w:p>
+            <w:pPr>
+              <w:spacing w:after="0" w:line="240" w:lineRule="auto"/>
+              <w:rPr>
+                <w:rFonts w:ascii="Calibri" w:eastAsia="Times New Roman" w:hAnsi="Calibri" w:cs="Times New Roman"/>
+                <w:color w:val="000000"/>
+                <w:lang w:eastAsia="en-ZA"/>
+              </w:rPr>
+            </w:pPr>
+            <w:r>
+              <w:rPr>
+                <w:rFonts w:ascii="Calibri" w:eastAsia="Times New Roman" w:hAnsi="Calibri" w:cs="Times New Roman"/>
+                <w:color w:val="000000"/>
+                <w:lang w:eastAsia="en-ZA"/>
+              </w:rPr>
+              <w:t>v0.4</w:t>
+            </w:r>
+          </w:p>
+        </w:tc>
+        <w:tc>
+          <w:tcPr>
+            <w:tcW w:w="3449" w:type="dxa"/>
+            <w:tcBorders>
+              <w:top w:val="nil"/>
+              <w:left w:val="nil"/>
+              <w:bottom w:val="single" w:sz="4" w:space="0" w:color="auto"/>
+              <w:right w:val="single" w:sz="4" w:space="0" w:color="auto"/>
+            </w:tcBorders>
+            <w:shd w:val="clear" w:color="auto" w:fill="auto"/>
+            <w:noWrap/>
+            <w:vAlign w:val="bottom"/>
+            <w:hideMark/>
+          </w:tcPr>
+          <w:p>
+            <w:pPr>
+              <w:spacing w:after="0" w:line="240" w:lineRule="auto"/>
+              <w:rPr>
+                <w:rFonts w:ascii="Calibri" w:eastAsia="Times New Roman" w:hAnsi="Calibri" w:cs="Times New Roman"/>
+                <w:color w:val="000000"/>
+                <w:lang w:eastAsia="en-ZA"/>
+              </w:rPr>
+            </w:pPr>
+            <w:r>
+              <w:rPr>
+                <w:rFonts w:ascii="Calibri" w:eastAsia="Times New Roman" w:hAnsi="Calibri" w:cs="Times New Roman"/>
+                <w:color w:val="000000"/>
+                <w:lang w:eastAsia="en-ZA"/>
+              </w:rPr>
+              <w:t>Performance graph added</w:t>
+            </w:r>
+          </w:p>
+        </w:tc>
+      </w:tr>
+    </w:tbl>
+    <w:p>
+      <w:pPr>
+        <w:rPr>
+          <w:rFonts w:ascii="Times New Roman" w:hAnsi="Times New Roman" w:cs="Times New Roman"/>
+          <w:sz w:val="28"/>
+          <w:szCs w:val="28"/>
+        </w:rPr>
+      </w:pPr>
+    </w:p>
+    <w:p>
+      <w:pPr>
+        <w:rPr>
+          <w:rFonts w:ascii="Times New Roman" w:hAnsi="Times New Roman" w:cs="Times New Roman"/>
+          <w:sz w:val="28"/>
+          <w:szCs w:val="28"/>
+        </w:rPr>
+      </w:pPr>
+    </w:p>
+    <w:p>
+      <w:pPr>
+        <w:rPr>
+          <w:rFonts w:ascii="Times New Roman" w:hAnsi="Times New Roman" w:cs="Times New Roman"/>
+          <w:sz w:val="28"/>
+          <w:szCs w:val="28"/>
+        </w:rPr>
+      </w:pPr>
+    </w:p>
+    <w:p>
+      <w:pPr>
+        <w:rPr>
+          <w:rFonts w:ascii="Times New Roman" w:hAnsi="Times New Roman" w:cs="Times New Roman"/>
+          <w:sz w:val="28"/>
+          <w:szCs w:val="28"/>
+        </w:rPr>
+      </w:pPr>
+    </w:p>
+    <w:p>
+      <w:pPr>
+        <w:rPr>
+          <w:rFonts w:ascii="Times New Roman" w:hAnsi="Times New Roman" w:cs="Times New Roman"/>
+          <w:sz w:val="28"/>
+          <w:szCs w:val="28"/>
+        </w:rPr>
+      </w:pPr>
+    </w:p>
+    <w:p>
+      <w:pPr>
+        <w:rPr>
+          <w:rFonts w:ascii="Times New Roman" w:hAnsi="Times New Roman" w:cs="Times New Roman"/>
+          <w:sz w:val="28"/>
+          <w:szCs w:val="28"/>
+        </w:rPr>
+      </w:pPr>
+    </w:p>
+    <w:p>
+      <w:pPr>
+        <w:rPr>
+          <w:rFonts w:ascii="Times New Roman" w:hAnsi="Times New Roman" w:cs="Times New Roman"/>
+          <w:sz w:val="28"/>
+          <w:szCs w:val="28"/>
+        </w:rPr>
+      </w:pPr>
+    </w:p>
+    <w:p>
+      <w:pPr>
+        <w:rPr>
+          <w:rFonts w:ascii="Times New Roman" w:hAnsi="Times New Roman" w:cs="Times New Roman"/>
+          <w:sz w:val="28"/>
+          <w:szCs w:val="28"/>
+        </w:rPr>
+      </w:pPr>
+    </w:p>
+    <w:p>
+      <w:pPr>
+        <w:rPr>
+          <w:rFonts w:ascii="Times New Roman" w:hAnsi="Times New Roman" w:cs="Times New Roman"/>
+          <w:sz w:val="28"/>
+          <w:szCs w:val="28"/>
+        </w:rPr>
+      </w:pPr>
+    </w:p>
+    <w:p>
+      <w:pPr>
+        <w:rPr>
+          <w:rFonts w:ascii="Times New Roman" w:hAnsi="Times New Roman" w:cs="Times New Roman"/>
+          <w:sz w:val="28"/>
+          <w:szCs w:val="28"/>
+        </w:rPr>
+      </w:pPr>
+    </w:p>
+    <w:p>
+      <w:pPr>
+        <w:rPr>
+          <w:rFonts w:ascii="Times New Roman" w:hAnsi="Times New Roman" w:cs="Times New Roman"/>
+          <w:sz w:val="28"/>
+          <w:szCs w:val="28"/>
+        </w:rPr>
+      </w:pPr>
+    </w:p>
+    <w:p>
+      <w:pPr>
+        <w:rPr>
+          <w:rFonts w:ascii="Times New Roman" w:hAnsi="Times New Roman" w:cs="Times New Roman"/>
+          <w:sz w:val="28"/>
+          <w:szCs w:val="28"/>
+        </w:rPr>
+      </w:pPr>
+    </w:p>
+    <w:p>
+      <w:pPr>
+        <w:rPr>
+          <w:rFonts w:ascii="Times New Roman" w:hAnsi="Times New Roman" w:cs="Times New Roman"/>
+          <w:sz w:val="28"/>
+          <w:szCs w:val="28"/>
+        </w:rPr>
+      </w:pPr>
+    </w:p>
+    <w:p>
+      <w:pPr>
+        <w:rPr>
+          <w:rFonts w:ascii="Times New Roman" w:hAnsi="Times New Roman" w:cs="Times New Roman"/>
+          <w:sz w:val="28"/>
+          <w:szCs w:val="28"/>
+        </w:rPr>
+      </w:pPr>
+    </w:p>
+    <w:p>
+      <w:pPr>
+        <w:rPr>
+          <w:rFonts w:ascii="Times New Roman" w:hAnsi="Times New Roman" w:cs="Times New Roman"/>
+          <w:sz w:val="28"/>
+          <w:szCs w:val="28"/>
+        </w:rPr>
+      </w:pPr>
+    </w:p>
+    <w:p>
+      <w:pPr>
+        <w:rPr>
+          <w:rFonts w:ascii="Times New Roman" w:hAnsi="Times New Roman" w:cs="Times New Roman"/>
+          <w:sz w:val="28"/>
+          <w:szCs w:val="28"/>
+        </w:rPr>
+      </w:pPr>
+    </w:p>
+    <w:p>
+      <w:pPr>
+        <w:rPr>
+          <w:rFonts w:ascii="Times New Roman" w:hAnsi="Times New Roman" w:cs="Times New Roman"/>
+          <w:sz w:val="28"/>
+          <w:szCs w:val="28"/>
+        </w:rPr>
+      </w:pPr>
+    </w:p>
+    <w:p>
+      <w:pPr>
+        <w:rPr>
+          <w:rFonts w:ascii="Times New Roman" w:hAnsi="Times New Roman" w:cs="Times New Roman"/>
+          <w:sz w:val="28"/>
+          <w:szCs w:val="28"/>
         </w:rPr>
       </w:pPr>
     </w:p>
@@ -1458,7 +2555,6 @@
           <w:szCs w:val="26"/>
         </w:rPr>
       </w:pPr>
-      <w:proofErr w:type="spellStart"/>
       <w:r>
         <w:rPr>
           <w:rFonts w:ascii="Times New Roman" w:hAnsi="Times New Roman" w:cs="Times New Roman"/>
@@ -1467,7 +2563,6 @@
         </w:rPr>
         <w:t>Integrability</w:t>
       </w:r>
-      <w:proofErr w:type="spellEnd"/>
     </w:p>
     <w:p>
       <w:pPr>
@@ -1719,34 +2814,7 @@
           <w:sz w:val="26"/>
           <w:szCs w:val="26"/>
         </w:rPr>
-        <w:t>Messages</w:t>
-      </w:r>
-      <w:bookmarkStart w:id="0" w:name="_GoBack"/>
-      <w:bookmarkEnd w:id="0"/>
-      <w:r>
-        <w:rPr>
-          <w:rFonts w:ascii="Times New Roman" w:hAnsi="Times New Roman" w:cs="Times New Roman"/>
-          <w:sz w:val="26"/>
-          <w:szCs w:val="26"/>
-        </w:rPr>
-        <w:t>, with streaming active, have an average transfer time of between 20 and 70 seconds depending on the size of the streamed object (Video resolution)</w:t>
-      </w:r>
-    </w:p>
-    <w:p>
-      <w:pPr>
-        <w:rPr>
-          <w:rFonts w:ascii="Times New Roman" w:hAnsi="Times New Roman" w:cs="Times New Roman"/>
-          <w:sz w:val="26"/>
-          <w:szCs w:val="26"/>
-        </w:rPr>
-      </w:pPr>
-      <w:r>
-        <w:rPr>
-          <w:rFonts w:ascii="Times New Roman" w:hAnsi="Times New Roman" w:cs="Times New Roman"/>
-          <w:sz w:val="26"/>
-          <w:szCs w:val="26"/>
-        </w:rPr>
-        <w:t>Reliability</w:t>
+        <w:t>Messages, with streaming active, have an average transfer time of between 20 and 70 seconds depending on the size of the streamed object (Video resolution)</w:t>
       </w:r>
     </w:p>
     <w:p>
@@ -1754,7 +2822,7 @@
         <w:pStyle w:val="ListParagraph"/>
         <w:numPr>
           <w:ilvl w:val="0"/>
-          <w:numId w:val="9"/>
+          <w:numId w:val="10"/>
         </w:numPr>
         <w:rPr>
           <w:rFonts w:ascii="Times New Roman" w:hAnsi="Times New Roman" w:cs="Times New Roman"/>
@@ -1768,378 +2836,113 @@
           <w:sz w:val="26"/>
           <w:szCs w:val="26"/>
         </w:rPr>
-        <w:t>System must allow for multiple stable client connections simultaneously.</w:t>
-      </w:r>
-    </w:p>
-    <w:p>
-      <w:pPr>
-        <w:pStyle w:val="ListParagraph"/>
-        <w:numPr>
-          <w:ilvl w:val="0"/>
-          <w:numId w:val="9"/>
-        </w:numPr>
-        <w:rPr>
-          <w:rFonts w:ascii="Times New Roman" w:hAnsi="Times New Roman" w:cs="Times New Roman"/>
-          <w:sz w:val="26"/>
-          <w:szCs w:val="26"/>
-        </w:rPr>
-      </w:pPr>
-      <w:r>
-        <w:rPr>
-          <w:rFonts w:ascii="Times New Roman" w:hAnsi="Times New Roman" w:cs="Times New Roman"/>
-          <w:sz w:val="26"/>
-          <w:szCs w:val="26"/>
-        </w:rPr>
-        <w:t>Reliability to be tested using unit testing.</w:t>
-      </w:r>
-    </w:p>
-    <w:p>
-      <w:pPr>
-        <w:rPr>
-          <w:rFonts w:ascii="Times New Roman" w:hAnsi="Times New Roman" w:cs="Times New Roman"/>
-          <w:sz w:val="26"/>
-          <w:szCs w:val="26"/>
-        </w:rPr>
-      </w:pPr>
-      <w:r>
-        <w:rPr>
-          <w:rFonts w:ascii="Times New Roman" w:hAnsi="Times New Roman" w:cs="Times New Roman"/>
-          <w:sz w:val="26"/>
-          <w:szCs w:val="26"/>
-        </w:rPr>
-        <w:t>Scalability</w:t>
-      </w:r>
-    </w:p>
-    <w:p>
-      <w:pPr>
-        <w:pStyle w:val="ListParagraph"/>
-        <w:numPr>
-          <w:ilvl w:val="0"/>
-          <w:numId w:val="6"/>
-        </w:numPr>
-        <w:rPr>
-          <w:rFonts w:ascii="Times New Roman" w:hAnsi="Times New Roman" w:cs="Times New Roman"/>
-          <w:sz w:val="26"/>
-          <w:szCs w:val="26"/>
-        </w:rPr>
-      </w:pPr>
-      <w:r>
-        <w:rPr>
-          <w:rFonts w:ascii="Times New Roman" w:hAnsi="Times New Roman" w:cs="Times New Roman"/>
-          <w:sz w:val="26"/>
-          <w:szCs w:val="26"/>
-        </w:rPr>
-        <w:t>The framework on both the client and server ends provide resource management (e.g. threading).</w:t>
-      </w:r>
-    </w:p>
-    <w:p>
-      <w:pPr>
-        <w:pStyle w:val="ListParagraph"/>
-        <w:numPr>
-          <w:ilvl w:val="0"/>
-          <w:numId w:val="6"/>
-        </w:numPr>
-        <w:rPr>
-          <w:rFonts w:ascii="Times New Roman" w:hAnsi="Times New Roman" w:cs="Times New Roman"/>
-          <w:sz w:val="26"/>
-          <w:szCs w:val="26"/>
-        </w:rPr>
-      </w:pPr>
-      <w:r>
-        <w:rPr>
-          <w:rFonts w:ascii="Times New Roman" w:hAnsi="Times New Roman" w:cs="Times New Roman"/>
-          <w:sz w:val="26"/>
-          <w:szCs w:val="26"/>
-        </w:rPr>
-        <w:t>The system must allow for multiple concurrent users (about 400 users maximum).</w:t>
-      </w:r>
-    </w:p>
-    <w:p>
-      <w:pPr>
-        <w:rPr>
-          <w:rFonts w:ascii="Times New Roman" w:hAnsi="Times New Roman" w:cs="Times New Roman"/>
-          <w:sz w:val="26"/>
-          <w:szCs w:val="26"/>
-        </w:rPr>
-      </w:pPr>
-      <w:r>
-        <w:rPr>
-          <w:rFonts w:ascii="Times New Roman" w:hAnsi="Times New Roman" w:cs="Times New Roman"/>
-          <w:sz w:val="26"/>
-          <w:szCs w:val="26"/>
-        </w:rPr>
-        <w:t>Security</w:t>
-      </w:r>
-    </w:p>
-    <w:p>
-      <w:pPr>
-        <w:pStyle w:val="ListParagraph"/>
-        <w:numPr>
-          <w:ilvl w:val="0"/>
-          <w:numId w:val="7"/>
-        </w:numPr>
-        <w:rPr>
-          <w:rFonts w:ascii="Times New Roman" w:hAnsi="Times New Roman" w:cs="Times New Roman"/>
-          <w:sz w:val="26"/>
-          <w:szCs w:val="26"/>
-        </w:rPr>
-      </w:pPr>
-      <w:r>
-        <w:rPr>
-          <w:rFonts w:ascii="Times New Roman" w:hAnsi="Times New Roman" w:cs="Times New Roman"/>
-          <w:sz w:val="26"/>
-          <w:szCs w:val="26"/>
-        </w:rPr>
-        <w:t>Secure and maintainable data transfer protocol (TCP).</w:t>
-      </w:r>
-    </w:p>
-    <w:p>
-      <w:pPr>
-        <w:pStyle w:val="ListParagraph"/>
-        <w:numPr>
-          <w:ilvl w:val="0"/>
-          <w:numId w:val="7"/>
-        </w:numPr>
-        <w:rPr>
-          <w:rFonts w:ascii="Times New Roman" w:hAnsi="Times New Roman" w:cs="Times New Roman"/>
-          <w:sz w:val="26"/>
-          <w:szCs w:val="26"/>
-        </w:rPr>
-      </w:pPr>
-      <w:r>
-        <w:rPr>
-          <w:rFonts w:ascii="Times New Roman" w:hAnsi="Times New Roman" w:cs="Times New Roman"/>
-          <w:sz w:val="26"/>
-          <w:szCs w:val="26"/>
-        </w:rPr>
-        <w:t>SSL encryption.</w:t>
-      </w:r>
-    </w:p>
-    <w:p>
-      <w:pPr>
-        <w:pStyle w:val="ListParagraph"/>
-        <w:numPr>
-          <w:ilvl w:val="0"/>
-          <w:numId w:val="7"/>
-        </w:numPr>
-        <w:rPr>
-          <w:rFonts w:ascii="Times New Roman" w:hAnsi="Times New Roman" w:cs="Times New Roman"/>
-          <w:sz w:val="26"/>
-          <w:szCs w:val="26"/>
-        </w:rPr>
-      </w:pPr>
-      <w:r>
-        <w:rPr>
-          <w:rFonts w:ascii="Times New Roman" w:hAnsi="Times New Roman" w:cs="Times New Roman"/>
-          <w:sz w:val="26"/>
-          <w:szCs w:val="26"/>
-        </w:rPr>
-        <w:t>System ensures that data is not interceptable during transmission.</w:t>
-      </w:r>
-    </w:p>
-    <w:p>
-      <w:pPr>
-        <w:pStyle w:val="ListParagraph"/>
-        <w:numPr>
-          <w:ilvl w:val="0"/>
-          <w:numId w:val="7"/>
-        </w:numPr>
-        <w:rPr>
-          <w:rFonts w:ascii="Times New Roman" w:hAnsi="Times New Roman" w:cs="Times New Roman"/>
-          <w:sz w:val="26"/>
-          <w:szCs w:val="26"/>
-        </w:rPr>
-      </w:pPr>
-      <w:r>
-        <w:rPr>
-          <w:rFonts w:ascii="Times New Roman" w:hAnsi="Times New Roman" w:cs="Times New Roman"/>
-          <w:sz w:val="26"/>
-          <w:szCs w:val="26"/>
-        </w:rPr>
-        <w:t>Local authentication of users (possibly provided by a database).</w:t>
-      </w:r>
-    </w:p>
-    <w:p>
-      <w:pPr>
-        <w:rPr>
-          <w:rFonts w:ascii="Times New Roman" w:hAnsi="Times New Roman" w:cs="Times New Roman"/>
-          <w:sz w:val="26"/>
-          <w:szCs w:val="26"/>
-        </w:rPr>
-      </w:pPr>
-      <w:r>
-        <w:rPr>
-          <w:rFonts w:ascii="Times New Roman" w:hAnsi="Times New Roman" w:cs="Times New Roman"/>
-          <w:sz w:val="26"/>
-          <w:szCs w:val="26"/>
-        </w:rPr>
-        <w:t>Usability</w:t>
-      </w:r>
-    </w:p>
-    <w:p>
-      <w:pPr>
-        <w:pStyle w:val="ListParagraph"/>
-        <w:numPr>
-          <w:ilvl w:val="0"/>
-          <w:numId w:val="12"/>
-        </w:numPr>
-        <w:rPr>
-          <w:rFonts w:ascii="Times New Roman" w:hAnsi="Times New Roman" w:cs="Times New Roman"/>
-          <w:sz w:val="26"/>
-          <w:szCs w:val="26"/>
-        </w:rPr>
-      </w:pPr>
-      <w:r>
-        <w:rPr>
-          <w:rFonts w:ascii="Times New Roman" w:hAnsi="Times New Roman" w:cs="Times New Roman"/>
-          <w:sz w:val="26"/>
-          <w:szCs w:val="26"/>
-        </w:rPr>
-        <w:t>The interfaces of both the mobile and desktop applications should be intuitive to use.</w:t>
-      </w:r>
-    </w:p>
-    <w:p>
-      <w:pPr>
-        <w:pStyle w:val="ListParagraph"/>
-        <w:numPr>
-          <w:ilvl w:val="0"/>
-          <w:numId w:val="12"/>
-        </w:numPr>
-        <w:rPr>
-          <w:rFonts w:ascii="Times New Roman" w:hAnsi="Times New Roman" w:cs="Times New Roman"/>
-          <w:sz w:val="26"/>
-          <w:szCs w:val="26"/>
-        </w:rPr>
-      </w:pPr>
-      <w:r>
-        <w:rPr>
-          <w:rFonts w:ascii="Times New Roman" w:hAnsi="Times New Roman" w:cs="Times New Roman"/>
-          <w:sz w:val="26"/>
-          <w:szCs w:val="26"/>
-        </w:rPr>
-        <w:t>Must be easy to use through a simplified and minimalistic interface.</w:t>
-      </w:r>
-    </w:p>
-    <w:p>
-      <w:pPr>
-        <w:rPr>
-          <w:rFonts w:ascii="Times New Roman" w:hAnsi="Times New Roman" w:cs="Times New Roman"/>
-          <w:sz w:val="26"/>
-          <w:szCs w:val="26"/>
-        </w:rPr>
-      </w:pPr>
-    </w:p>
-    <w:p>
-      <w:pPr>
-        <w:rPr>
-          <w:rFonts w:ascii="Times New Roman" w:hAnsi="Times New Roman" w:cs="Times New Roman"/>
-          <w:sz w:val="28"/>
-          <w:szCs w:val="28"/>
-        </w:rPr>
-      </w:pPr>
-      <w:r>
-        <w:rPr>
-          <w:rFonts w:ascii="Times New Roman" w:hAnsi="Times New Roman" w:cs="Times New Roman"/>
-          <w:sz w:val="28"/>
-          <w:szCs w:val="28"/>
-        </w:rPr>
-        <w:t>4 Details of system</w:t>
-      </w:r>
-    </w:p>
-    <w:p>
-      <w:pPr>
-        <w:rPr>
-          <w:rFonts w:ascii="Times New Roman" w:hAnsi="Times New Roman" w:cs="Times New Roman"/>
-          <w:sz w:val="26"/>
-          <w:szCs w:val="26"/>
-        </w:rPr>
-      </w:pPr>
-      <w:r>
-        <w:rPr>
-          <w:rFonts w:ascii="Times New Roman" w:hAnsi="Times New Roman" w:cs="Times New Roman"/>
-          <w:sz w:val="26"/>
-          <w:szCs w:val="26"/>
-        </w:rPr>
-        <w:t>4.1 System layout</w:t>
-      </w:r>
-    </w:p>
-    <w:p>
-      <w:pPr>
-        <w:rPr>
-          <w:rFonts w:ascii="Times New Roman" w:hAnsi="Times New Roman" w:cs="Times New Roman"/>
-          <w:sz w:val="26"/>
-          <w:szCs w:val="26"/>
-        </w:rPr>
-      </w:pPr>
-      <w:r>
-        <w:rPr>
-          <w:rFonts w:ascii="Times New Roman" w:hAnsi="Times New Roman" w:cs="Times New Roman"/>
+        <w:t xml:space="preserve">Messages sizes </w:t>
+      </w:r>
+      <w:r>
+        <w:rPr>
+          <w:rFonts w:ascii="Times New Roman" w:hAnsi="Times New Roman" w:cs="Times New Roman"/>
+          <w:sz w:val="26"/>
+          <w:szCs w:val="26"/>
+        </w:rPr>
+        <w:t xml:space="preserve">for video </w:t>
+      </w:r>
+      <w:r>
+        <w:rPr>
+          <w:rFonts w:ascii="Times New Roman" w:hAnsi="Times New Roman" w:cs="Times New Roman"/>
+          <w:sz w:val="26"/>
+          <w:szCs w:val="26"/>
+        </w:rPr>
+        <w:t>average</w:t>
+      </w:r>
+      <w:r>
+        <w:rPr>
+          <w:rFonts w:ascii="Times New Roman" w:hAnsi="Times New Roman" w:cs="Times New Roman"/>
+          <w:sz w:val="26"/>
+          <w:szCs w:val="26"/>
+        </w:rPr>
+        <w:t>s</w:t>
+      </w:r>
+      <w:r>
+        <w:rPr>
+          <w:rFonts w:ascii="Times New Roman" w:hAnsi="Times New Roman" w:cs="Times New Roman"/>
+          <w:sz w:val="26"/>
+          <w:szCs w:val="26"/>
+        </w:rPr>
+        <w:t xml:space="preserve"> at about </w:t>
+      </w:r>
+      <w:r>
+        <w:rPr>
+          <w:rFonts w:ascii="Times New Roman" w:hAnsi="Times New Roman" w:cs="Times New Roman"/>
+          <w:sz w:val="26"/>
+          <w:szCs w:val="26"/>
+        </w:rPr>
+        <w:t>235.688</w:t>
+      </w:r>
+      <w:r>
+        <w:rPr>
+          <w:rFonts w:ascii="Times New Roman" w:hAnsi="Times New Roman" w:cs="Times New Roman"/>
+          <w:sz w:val="26"/>
+          <w:szCs w:val="26"/>
+        </w:rPr>
+        <w:t xml:space="preserve"> KB</w:t>
+      </w:r>
+      <w:r>
+        <w:rPr>
+          <w:rFonts w:ascii="Times New Roman" w:hAnsi="Times New Roman" w:cs="Times New Roman"/>
+          <w:sz w:val="26"/>
+          <w:szCs w:val="26"/>
+        </w:rPr>
+        <w:t xml:space="preserve">; audio averages at about 8.04251 KB; and others average between 0.24683 KB </w:t>
+      </w:r>
+      <w:bookmarkStart w:id="0" w:name="_GoBack"/>
+      <w:bookmarkEnd w:id="0"/>
+      <w:r>
+        <w:rPr>
+          <w:rFonts w:ascii="Times New Roman" w:hAnsi="Times New Roman" w:cs="Times New Roman"/>
+          <w:sz w:val="26"/>
+          <w:szCs w:val="26"/>
+        </w:rPr>
+        <w:t>and 8.08496 KB.</w:t>
+      </w:r>
+    </w:p>
+    <w:p>
+      <w:pPr>
+        <w:rPr>
+          <w:rFonts w:ascii="Times New Roman" w:hAnsi="Times New Roman" w:cs="Times New Roman"/>
+          <w:sz w:val="26"/>
+          <w:szCs w:val="26"/>
+        </w:rPr>
+      </w:pPr>
+      <w:r>
+        <w:rPr>
           <w:noProof/>
-          <w:sz w:val="26"/>
-          <w:szCs w:val="26"/>
           <w:lang w:eastAsia="en-ZA"/>
         </w:rPr>
-        <w:lastRenderedPageBreak/>
         <w:drawing>
-          <wp:anchor distT="0" distB="0" distL="114300" distR="114300" simplePos="0" relativeHeight="251660288" behindDoc="1" locked="0" layoutInCell="1" allowOverlap="1" wp14:anchorId="26DDAF70" wp14:editId="21A01768">
+          <wp:anchor distT="0" distB="0" distL="114300" distR="114300" simplePos="0" relativeHeight="251661312" behindDoc="1" locked="0" layoutInCell="1" allowOverlap="1" wp14:anchorId="4057840D" wp14:editId="7871B060">
             <wp:simplePos x="0" y="0"/>
             <wp:positionH relativeFrom="margin">
-              <wp:posOffset>-791210</wp:posOffset>
+              <wp:posOffset>-509905</wp:posOffset>
             </wp:positionH>
             <wp:positionV relativeFrom="paragraph">
-              <wp:posOffset>5054600</wp:posOffset>
+              <wp:posOffset>203200</wp:posOffset>
             </wp:positionV>
-            <wp:extent cx="7242175" cy="3780790"/>
-            <wp:effectExtent l="0" t="0" r="0" b="0"/>
+            <wp:extent cx="6844665" cy="3278505"/>
+            <wp:effectExtent l="0" t="0" r="13335" b="17145"/>
             <wp:wrapTight wrapText="bothSides">
               <wp:wrapPolygon edited="0">
                 <wp:start x="0" y="0"/>
-                <wp:lineTo x="0" y="21440"/>
-                <wp:lineTo x="21534" y="21440"/>
-                <wp:lineTo x="21534" y="0"/>
+                <wp:lineTo x="0" y="21587"/>
+                <wp:lineTo x="21582" y="21587"/>
+                <wp:lineTo x="21582" y="0"/>
                 <wp:lineTo x="0" y="0"/>
               </wp:wrapPolygon>
             </wp:wrapTight>
-            <wp:docPr id="4" name="Picture 4"/>
-            <wp:cNvGraphicFramePr>
-              <a:graphicFrameLocks xmlns:a="http://schemas.openxmlformats.org/drawingml/2006/main" noChangeAspect="1"/>
-            </wp:cNvGraphicFramePr>
+            <wp:docPr id="1" name="Chart 1"/>
+            <wp:cNvGraphicFramePr/>
             <a:graphic xmlns:a="http://schemas.openxmlformats.org/drawingml/2006/main">
-              <a:graphicData uri="http://schemas.openxmlformats.org/drawingml/2006/picture">
-                <pic:pic xmlns:pic="http://schemas.openxmlformats.org/drawingml/2006/picture">
-                  <pic:nvPicPr>
-                    <pic:cNvPr id="0" name="Picture 3"/>
-                    <pic:cNvPicPr>
-                      <a:picLocks noChangeAspect="1" noChangeArrowheads="1"/>
-                    </pic:cNvPicPr>
-                  </pic:nvPicPr>
-                  <pic:blipFill>
-                    <a:blip r:embed="rId7">
-                      <a:extLst>
-                        <a:ext uri="{28A0092B-C50C-407E-A947-70E740481C1C}">
-                          <a14:useLocalDpi xmlns:a14="http://schemas.microsoft.com/office/drawing/2010/main" val="0"/>
-                        </a:ext>
-                      </a:extLst>
-                    </a:blip>
-                    <a:srcRect/>
-                    <a:stretch>
-                      <a:fillRect/>
-                    </a:stretch>
-                  </pic:blipFill>
-                  <pic:spPr bwMode="auto">
-                    <a:xfrm>
-                      <a:off x="0" y="0"/>
-                      <a:ext cx="7242175" cy="3780790"/>
-                    </a:xfrm>
-                    <a:prstGeom prst="rect">
-                      <a:avLst/>
-                    </a:prstGeom>
-                    <a:noFill/>
-                    <a:ln>
-                      <a:noFill/>
-                    </a:ln>
-                  </pic:spPr>
-                </pic:pic>
+              <a:graphicData uri="http://schemas.openxmlformats.org/drawingml/2006/chart">
+                <c:chart xmlns:c="http://schemas.openxmlformats.org/drawingml/2006/chart" xmlns:r="http://schemas.openxmlformats.org/officeDocument/2006/relationships" r:id="rId7"/>
               </a:graphicData>
             </a:graphic>
             <wp14:sizeRelH relativeFrom="page">
@@ -2151,6 +2954,339 @@
           </wp:anchor>
         </w:drawing>
       </w:r>
+    </w:p>
+    <w:p>
+      <w:pPr>
+        <w:rPr>
+          <w:rFonts w:ascii="Times New Roman" w:hAnsi="Times New Roman" w:cs="Times New Roman"/>
+          <w:sz w:val="26"/>
+          <w:szCs w:val="26"/>
+        </w:rPr>
+      </w:pPr>
+    </w:p>
+    <w:p>
+      <w:pPr>
+        <w:rPr>
+          <w:rFonts w:ascii="Times New Roman" w:hAnsi="Times New Roman" w:cs="Times New Roman"/>
+          <w:sz w:val="26"/>
+          <w:szCs w:val="26"/>
+        </w:rPr>
+      </w:pPr>
+      <w:r>
+        <w:rPr>
+          <w:rFonts w:ascii="Times New Roman" w:hAnsi="Times New Roman" w:cs="Times New Roman"/>
+          <w:sz w:val="26"/>
+          <w:szCs w:val="26"/>
+        </w:rPr>
+        <w:t>Reliability</w:t>
+      </w:r>
+    </w:p>
+    <w:p>
+      <w:pPr>
+        <w:pStyle w:val="ListParagraph"/>
+        <w:numPr>
+          <w:ilvl w:val="0"/>
+          <w:numId w:val="9"/>
+        </w:numPr>
+        <w:rPr>
+          <w:rFonts w:ascii="Times New Roman" w:hAnsi="Times New Roman" w:cs="Times New Roman"/>
+          <w:sz w:val="26"/>
+          <w:szCs w:val="26"/>
+        </w:rPr>
+      </w:pPr>
+      <w:r>
+        <w:rPr>
+          <w:rFonts w:ascii="Times New Roman" w:hAnsi="Times New Roman" w:cs="Times New Roman"/>
+          <w:sz w:val="26"/>
+          <w:szCs w:val="26"/>
+        </w:rPr>
+        <w:t>System must allow for multiple stable client connections simultaneously.</w:t>
+      </w:r>
+    </w:p>
+    <w:p>
+      <w:pPr>
+        <w:pStyle w:val="ListParagraph"/>
+        <w:numPr>
+          <w:ilvl w:val="0"/>
+          <w:numId w:val="9"/>
+        </w:numPr>
+        <w:rPr>
+          <w:rFonts w:ascii="Times New Roman" w:hAnsi="Times New Roman" w:cs="Times New Roman"/>
+          <w:sz w:val="26"/>
+          <w:szCs w:val="26"/>
+        </w:rPr>
+      </w:pPr>
+      <w:r>
+        <w:rPr>
+          <w:rFonts w:ascii="Times New Roman" w:hAnsi="Times New Roman" w:cs="Times New Roman"/>
+          <w:sz w:val="26"/>
+          <w:szCs w:val="26"/>
+        </w:rPr>
+        <w:t>Reliability to be tested using unit testing.</w:t>
+      </w:r>
+    </w:p>
+    <w:p>
+      <w:pPr>
+        <w:rPr>
+          <w:rFonts w:ascii="Times New Roman" w:hAnsi="Times New Roman" w:cs="Times New Roman"/>
+          <w:sz w:val="26"/>
+          <w:szCs w:val="26"/>
+        </w:rPr>
+      </w:pPr>
+      <w:r>
+        <w:rPr>
+          <w:rFonts w:ascii="Times New Roman" w:hAnsi="Times New Roman" w:cs="Times New Roman"/>
+          <w:sz w:val="26"/>
+          <w:szCs w:val="26"/>
+        </w:rPr>
+        <w:t>Scalability</w:t>
+      </w:r>
+    </w:p>
+    <w:p>
+      <w:pPr>
+        <w:pStyle w:val="ListParagraph"/>
+        <w:numPr>
+          <w:ilvl w:val="0"/>
+          <w:numId w:val="6"/>
+        </w:numPr>
+        <w:rPr>
+          <w:rFonts w:ascii="Times New Roman" w:hAnsi="Times New Roman" w:cs="Times New Roman"/>
+          <w:sz w:val="26"/>
+          <w:szCs w:val="26"/>
+        </w:rPr>
+      </w:pPr>
+      <w:r>
+        <w:rPr>
+          <w:rFonts w:ascii="Times New Roman" w:hAnsi="Times New Roman" w:cs="Times New Roman"/>
+          <w:sz w:val="26"/>
+          <w:szCs w:val="26"/>
+        </w:rPr>
+        <w:t>The framework on both the client and server ends provide resource management (e.g. threading).</w:t>
+      </w:r>
+    </w:p>
+    <w:p>
+      <w:pPr>
+        <w:pStyle w:val="ListParagraph"/>
+        <w:numPr>
+          <w:ilvl w:val="0"/>
+          <w:numId w:val="6"/>
+        </w:numPr>
+        <w:rPr>
+          <w:rFonts w:ascii="Times New Roman" w:hAnsi="Times New Roman" w:cs="Times New Roman"/>
+          <w:sz w:val="26"/>
+          <w:szCs w:val="26"/>
+        </w:rPr>
+      </w:pPr>
+      <w:r>
+        <w:rPr>
+          <w:rFonts w:ascii="Times New Roman" w:hAnsi="Times New Roman" w:cs="Times New Roman"/>
+          <w:sz w:val="26"/>
+          <w:szCs w:val="26"/>
+        </w:rPr>
+        <w:t>The system must allow for multiple concurrent users (about 400 users maximum).</w:t>
+      </w:r>
+    </w:p>
+    <w:p>
+      <w:pPr>
+        <w:rPr>
+          <w:rFonts w:ascii="Times New Roman" w:hAnsi="Times New Roman" w:cs="Times New Roman"/>
+          <w:sz w:val="26"/>
+          <w:szCs w:val="26"/>
+        </w:rPr>
+      </w:pPr>
+      <w:r>
+        <w:rPr>
+          <w:rFonts w:ascii="Times New Roman" w:hAnsi="Times New Roman" w:cs="Times New Roman"/>
+          <w:sz w:val="26"/>
+          <w:szCs w:val="26"/>
+        </w:rPr>
+        <w:t>Security</w:t>
+      </w:r>
+    </w:p>
+    <w:p>
+      <w:pPr>
+        <w:pStyle w:val="ListParagraph"/>
+        <w:numPr>
+          <w:ilvl w:val="0"/>
+          <w:numId w:val="7"/>
+        </w:numPr>
+        <w:rPr>
+          <w:rFonts w:ascii="Times New Roman" w:hAnsi="Times New Roman" w:cs="Times New Roman"/>
+          <w:sz w:val="26"/>
+          <w:szCs w:val="26"/>
+        </w:rPr>
+      </w:pPr>
+      <w:r>
+        <w:rPr>
+          <w:rFonts w:ascii="Times New Roman" w:hAnsi="Times New Roman" w:cs="Times New Roman"/>
+          <w:sz w:val="26"/>
+          <w:szCs w:val="26"/>
+        </w:rPr>
+        <w:t>Secure and maintainable data transfer protocol (TCP).</w:t>
+      </w:r>
+    </w:p>
+    <w:p>
+      <w:pPr>
+        <w:pStyle w:val="ListParagraph"/>
+        <w:numPr>
+          <w:ilvl w:val="0"/>
+          <w:numId w:val="7"/>
+        </w:numPr>
+        <w:rPr>
+          <w:rFonts w:ascii="Times New Roman" w:hAnsi="Times New Roman" w:cs="Times New Roman"/>
+          <w:sz w:val="26"/>
+          <w:szCs w:val="26"/>
+        </w:rPr>
+      </w:pPr>
+      <w:r>
+        <w:rPr>
+          <w:rFonts w:ascii="Times New Roman" w:hAnsi="Times New Roman" w:cs="Times New Roman"/>
+          <w:sz w:val="26"/>
+          <w:szCs w:val="26"/>
+        </w:rPr>
+        <w:lastRenderedPageBreak/>
+        <w:t>SSL encryption.</w:t>
+      </w:r>
+    </w:p>
+    <w:p>
+      <w:pPr>
+        <w:pStyle w:val="ListParagraph"/>
+        <w:numPr>
+          <w:ilvl w:val="0"/>
+          <w:numId w:val="7"/>
+        </w:numPr>
+        <w:rPr>
+          <w:rFonts w:ascii="Times New Roman" w:hAnsi="Times New Roman" w:cs="Times New Roman"/>
+          <w:sz w:val="26"/>
+          <w:szCs w:val="26"/>
+        </w:rPr>
+      </w:pPr>
+      <w:r>
+        <w:rPr>
+          <w:rFonts w:ascii="Times New Roman" w:hAnsi="Times New Roman" w:cs="Times New Roman"/>
+          <w:sz w:val="26"/>
+          <w:szCs w:val="26"/>
+        </w:rPr>
+        <w:t>System ensures that data is not interceptable during transmission.</w:t>
+      </w:r>
+    </w:p>
+    <w:p>
+      <w:pPr>
+        <w:pStyle w:val="ListParagraph"/>
+        <w:numPr>
+          <w:ilvl w:val="0"/>
+          <w:numId w:val="7"/>
+        </w:numPr>
+        <w:rPr>
+          <w:rFonts w:ascii="Times New Roman" w:hAnsi="Times New Roman" w:cs="Times New Roman"/>
+          <w:sz w:val="26"/>
+          <w:szCs w:val="26"/>
+        </w:rPr>
+      </w:pPr>
+      <w:r>
+        <w:rPr>
+          <w:rFonts w:ascii="Times New Roman" w:hAnsi="Times New Roman" w:cs="Times New Roman"/>
+          <w:sz w:val="26"/>
+          <w:szCs w:val="26"/>
+        </w:rPr>
+        <w:t>Local authentication of users (possibly provided by a database).</w:t>
+      </w:r>
+    </w:p>
+    <w:p>
+      <w:pPr>
+        <w:rPr>
+          <w:rFonts w:ascii="Times New Roman" w:hAnsi="Times New Roman" w:cs="Times New Roman"/>
+          <w:sz w:val="26"/>
+          <w:szCs w:val="26"/>
+        </w:rPr>
+      </w:pPr>
+      <w:r>
+        <w:rPr>
+          <w:rFonts w:ascii="Times New Roman" w:hAnsi="Times New Roman" w:cs="Times New Roman"/>
+          <w:sz w:val="26"/>
+          <w:szCs w:val="26"/>
+        </w:rPr>
+        <w:t>Usability</w:t>
+      </w:r>
+    </w:p>
+    <w:p>
+      <w:pPr>
+        <w:pStyle w:val="ListParagraph"/>
+        <w:numPr>
+          <w:ilvl w:val="0"/>
+          <w:numId w:val="12"/>
+        </w:numPr>
+        <w:rPr>
+          <w:rFonts w:ascii="Times New Roman" w:hAnsi="Times New Roman" w:cs="Times New Roman"/>
+          <w:sz w:val="26"/>
+          <w:szCs w:val="26"/>
+        </w:rPr>
+      </w:pPr>
+      <w:r>
+        <w:rPr>
+          <w:rFonts w:ascii="Times New Roman" w:hAnsi="Times New Roman" w:cs="Times New Roman"/>
+          <w:sz w:val="26"/>
+          <w:szCs w:val="26"/>
+        </w:rPr>
+        <w:t>The interfaces of both the mobile and desktop applications should be intuitive to use.</w:t>
+      </w:r>
+    </w:p>
+    <w:p>
+      <w:pPr>
+        <w:pStyle w:val="ListParagraph"/>
+        <w:numPr>
+          <w:ilvl w:val="0"/>
+          <w:numId w:val="12"/>
+        </w:numPr>
+        <w:rPr>
+          <w:rFonts w:ascii="Times New Roman" w:hAnsi="Times New Roman" w:cs="Times New Roman"/>
+          <w:sz w:val="26"/>
+          <w:szCs w:val="26"/>
+        </w:rPr>
+      </w:pPr>
+      <w:r>
+        <w:rPr>
+          <w:rFonts w:ascii="Times New Roman" w:hAnsi="Times New Roman" w:cs="Times New Roman"/>
+          <w:sz w:val="26"/>
+          <w:szCs w:val="26"/>
+        </w:rPr>
+        <w:t>Must be easy to use through a simplified and minimalistic interface.</w:t>
+      </w:r>
+    </w:p>
+    <w:p>
+      <w:pPr>
+        <w:rPr>
+          <w:rFonts w:ascii="Times New Roman" w:hAnsi="Times New Roman" w:cs="Times New Roman"/>
+          <w:sz w:val="26"/>
+          <w:szCs w:val="26"/>
+        </w:rPr>
+      </w:pPr>
+    </w:p>
+    <w:p>
+      <w:pPr>
+        <w:rPr>
+          <w:rFonts w:ascii="Times New Roman" w:hAnsi="Times New Roman" w:cs="Times New Roman"/>
+          <w:sz w:val="28"/>
+          <w:szCs w:val="28"/>
+        </w:rPr>
+      </w:pPr>
+      <w:r>
+        <w:rPr>
+          <w:rFonts w:ascii="Times New Roman" w:hAnsi="Times New Roman" w:cs="Times New Roman"/>
+          <w:sz w:val="28"/>
+          <w:szCs w:val="28"/>
+        </w:rPr>
+        <w:t>4 Details of system</w:t>
+      </w:r>
+    </w:p>
+    <w:p>
+      <w:pPr>
+        <w:rPr>
+          <w:rFonts w:ascii="Times New Roman" w:hAnsi="Times New Roman" w:cs="Times New Roman"/>
+          <w:sz w:val="26"/>
+          <w:szCs w:val="26"/>
+        </w:rPr>
+      </w:pPr>
       <w:r>
         <w:rPr>
           <w:rFonts w:ascii="Times New Roman" w:hAnsi="Times New Roman" w:cs="Times New Roman"/>
@@ -2160,13 +3296,13 @@
           <w:lang w:eastAsia="en-ZA"/>
         </w:rPr>
         <w:drawing>
-          <wp:anchor distT="0" distB="0" distL="114300" distR="114300" simplePos="0" relativeHeight="251659264" behindDoc="1" locked="0" layoutInCell="1" allowOverlap="1" wp14:anchorId="555C123C" wp14:editId="48346C6D">
+          <wp:anchor distT="0" distB="0" distL="114300" distR="114300" simplePos="0" relativeHeight="251663360" behindDoc="1" locked="0" layoutInCell="1" allowOverlap="1" wp14:anchorId="5563E531" wp14:editId="745C5CF1">
             <wp:simplePos x="0" y="0"/>
             <wp:positionH relativeFrom="margin">
               <wp:align>center</wp:align>
             </wp:positionH>
             <wp:positionV relativeFrom="paragraph">
-              <wp:posOffset>121</wp:posOffset>
+              <wp:posOffset>429804</wp:posOffset>
             </wp:positionV>
             <wp:extent cx="7396886" cy="4642835"/>
             <wp:effectExtent l="0" t="0" r="0" b="5715"/>
@@ -2236,17 +3372,105 @@
           <w:sz w:val="26"/>
           <w:szCs w:val="26"/>
         </w:rPr>
+        <w:t>4.1 System layout</w:t>
+      </w:r>
+    </w:p>
+    <w:p>
+      <w:pPr>
+        <w:rPr>
+          <w:rFonts w:ascii="Times New Roman" w:hAnsi="Times New Roman" w:cs="Times New Roman"/>
+          <w:sz w:val="26"/>
+          <w:szCs w:val="26"/>
+        </w:rPr>
+      </w:pPr>
+      <w:r>
+        <w:rPr>
+          <w:rFonts w:ascii="Times New Roman" w:hAnsi="Times New Roman" w:cs="Times New Roman"/>
+          <w:noProof/>
+          <w:sz w:val="26"/>
+          <w:szCs w:val="26"/>
+          <w:lang w:eastAsia="en-ZA"/>
+        </w:rPr>
+        <w:lastRenderedPageBreak/>
+        <w:drawing>
+          <wp:anchor distT="0" distB="0" distL="114300" distR="114300" simplePos="0" relativeHeight="251660288" behindDoc="1" locked="0" layoutInCell="1" allowOverlap="1" wp14:anchorId="0202BD63" wp14:editId="3E281FDC">
+            <wp:simplePos x="0" y="0"/>
+            <wp:positionH relativeFrom="page">
+              <wp:posOffset>109129</wp:posOffset>
+            </wp:positionH>
+            <wp:positionV relativeFrom="paragraph">
+              <wp:posOffset>2615112</wp:posOffset>
+            </wp:positionV>
+            <wp:extent cx="7242175" cy="3780790"/>
+            <wp:effectExtent l="0" t="0" r="0" b="0"/>
+            <wp:wrapTight wrapText="bothSides">
+              <wp:wrapPolygon edited="0">
+                <wp:start x="0" y="0"/>
+                <wp:lineTo x="0" y="21440"/>
+                <wp:lineTo x="21534" y="21440"/>
+                <wp:lineTo x="21534" y="0"/>
+                <wp:lineTo x="0" y="0"/>
+              </wp:wrapPolygon>
+            </wp:wrapTight>
+            <wp:docPr id="4" name="Picture 4"/>
+            <wp:cNvGraphicFramePr>
+              <a:graphicFrameLocks xmlns:a="http://schemas.openxmlformats.org/drawingml/2006/main" noChangeAspect="1"/>
+            </wp:cNvGraphicFramePr>
+            <a:graphic xmlns:a="http://schemas.openxmlformats.org/drawingml/2006/main">
+              <a:graphicData uri="http://schemas.openxmlformats.org/drawingml/2006/picture">
+                <pic:pic xmlns:pic="http://schemas.openxmlformats.org/drawingml/2006/picture">
+                  <pic:nvPicPr>
+                    <pic:cNvPr id="0" name="Picture 3"/>
+                    <pic:cNvPicPr>
+                      <a:picLocks noChangeAspect="1" noChangeArrowheads="1"/>
+                    </pic:cNvPicPr>
+                  </pic:nvPicPr>
+                  <pic:blipFill>
+                    <a:blip r:embed="rId9">
+                      <a:extLst>
+                        <a:ext uri="{28A0092B-C50C-407E-A947-70E740481C1C}">
+                          <a14:useLocalDpi xmlns:a14="http://schemas.microsoft.com/office/drawing/2010/main" val="0"/>
+                        </a:ext>
+                      </a:extLst>
+                    </a:blip>
+                    <a:srcRect/>
+                    <a:stretch>
+                      <a:fillRect/>
+                    </a:stretch>
+                  </pic:blipFill>
+                  <pic:spPr bwMode="auto">
+                    <a:xfrm>
+                      <a:off x="0" y="0"/>
+                      <a:ext cx="7242175" cy="3780790"/>
+                    </a:xfrm>
+                    <a:prstGeom prst="rect">
+                      <a:avLst/>
+                    </a:prstGeom>
+                    <a:noFill/>
+                    <a:ln>
+                      <a:noFill/>
+                    </a:ln>
+                  </pic:spPr>
+                </pic:pic>
+              </a:graphicData>
+            </a:graphic>
+            <wp14:sizeRelH relativeFrom="page">
+              <wp14:pctWidth>0</wp14:pctWidth>
+            </wp14:sizeRelH>
+            <wp14:sizeRelV relativeFrom="page">
+              <wp14:pctHeight>0</wp14:pctHeight>
+            </wp14:sizeRelV>
+          </wp:anchor>
+        </w:drawing>
+      </w:r>
+      <w:r>
+        <w:rPr>
+          <w:rFonts w:ascii="Times New Roman" w:hAnsi="Times New Roman" w:cs="Times New Roman"/>
+          <w:sz w:val="26"/>
+          <w:szCs w:val="26"/>
+        </w:rPr>
         <w:t>4.2 Task handling</w:t>
       </w:r>
-    </w:p>
-    <w:p>
-      <w:pPr>
-        <w:rPr>
-          <w:rFonts w:ascii="Times New Roman" w:hAnsi="Times New Roman" w:cs="Times New Roman"/>
-          <w:sz w:val="26"/>
-          <w:szCs w:val="26"/>
-        </w:rPr>
-      </w:pPr>
     </w:p>
     <w:sectPr>
       <w:pgSz w:w="11906" w:h="16838"/>
@@ -4117,6 +5341,1100 @@
 </w:styles>
 </file>
 
+<file path=word/charts/chart1.xml><?xml version="1.0" encoding="utf-8"?>
+<c:chartSpace xmlns:c="http://schemas.openxmlformats.org/drawingml/2006/chart" xmlns:a="http://schemas.openxmlformats.org/drawingml/2006/main" xmlns:r="http://schemas.openxmlformats.org/officeDocument/2006/relationships">
+  <c:date1904 val="0"/>
+  <c:lang val="en-US"/>
+  <c:roundedCorners val="0"/>
+  <mc:AlternateContent xmlns:mc="http://schemas.openxmlformats.org/markup-compatibility/2006">
+    <mc:Choice xmlns:c14="http://schemas.microsoft.com/office/drawing/2007/8/2/chart" Requires="c14">
+      <c14:style val="102"/>
+    </mc:Choice>
+    <mc:Fallback>
+      <c:style val="2"/>
+    </mc:Fallback>
+  </mc:AlternateContent>
+  <c:chart>
+    <c:title>
+      <c:tx>
+        <c:rich>
+          <a:bodyPr rot="0" spcFirstLastPara="1" vertOverflow="ellipsis" vert="horz" wrap="square" anchor="ctr" anchorCtr="1"/>
+          <a:lstStyle/>
+          <a:p>
+            <a:pPr>
+              <a:defRPr sz="1400" b="0" i="0" u="none" strike="noStrike" kern="1200" spc="0" baseline="0">
+                <a:solidFill>
+                  <a:schemeClr val="tx1">
+                    <a:lumMod val="65000"/>
+                    <a:lumOff val="35000"/>
+                  </a:schemeClr>
+                </a:solidFill>
+                <a:latin typeface="+mn-lt"/>
+                <a:ea typeface="+mn-ea"/>
+                <a:cs typeface="+mn-cs"/>
+              </a:defRPr>
+            </a:pPr>
+            <a:r>
+              <a:rPr lang="en-ZA"/>
+              <a:t>Message transfer</a:t>
+            </a:r>
+            <a:r>
+              <a:rPr lang="en-ZA" baseline="0"/>
+              <a:t> duration</a:t>
+            </a:r>
+            <a:endParaRPr lang="en-ZA"/>
+          </a:p>
+        </c:rich>
+      </c:tx>
+      <c:overlay val="0"/>
+      <c:spPr>
+        <a:noFill/>
+        <a:ln>
+          <a:noFill/>
+        </a:ln>
+        <a:effectLst/>
+      </c:spPr>
+      <c:txPr>
+        <a:bodyPr rot="0" spcFirstLastPara="1" vertOverflow="ellipsis" vert="horz" wrap="square" anchor="ctr" anchorCtr="1"/>
+        <a:lstStyle/>
+        <a:p>
+          <a:pPr>
+            <a:defRPr sz="1400" b="0" i="0" u="none" strike="noStrike" kern="1200" spc="0" baseline="0">
+              <a:solidFill>
+                <a:schemeClr val="tx1">
+                  <a:lumMod val="65000"/>
+                  <a:lumOff val="35000"/>
+                </a:schemeClr>
+              </a:solidFill>
+              <a:latin typeface="+mn-lt"/>
+              <a:ea typeface="+mn-ea"/>
+              <a:cs typeface="+mn-cs"/>
+            </a:defRPr>
+          </a:pPr>
+          <a:endParaRPr lang="en-US"/>
+        </a:p>
+      </c:txPr>
+    </c:title>
+    <c:autoTitleDeleted val="0"/>
+    <c:plotArea>
+      <c:layout/>
+      <c:barChart>
+        <c:barDir val="col"/>
+        <c:grouping val="clustered"/>
+        <c:varyColors val="0"/>
+        <c:ser>
+          <c:idx val="0"/>
+          <c:order val="0"/>
+          <c:tx>
+            <c:v>Average</c:v>
+          </c:tx>
+          <c:spPr>
+            <a:solidFill>
+              <a:schemeClr val="accent1"/>
+            </a:solidFill>
+            <a:ln>
+              <a:noFill/>
+            </a:ln>
+            <a:effectLst/>
+          </c:spPr>
+          <c:invertIfNegative val="0"/>
+          <c:cat>
+            <c:strRef>
+              <c:f>'Bernhard Client+Server output'!$I$13:$I$18</c:f>
+              <c:strCache>
+                <c:ptCount val="6"/>
+                <c:pt idx="0">
+                  <c:v>video</c:v>
+                </c:pt>
+                <c:pt idx="1">
+                  <c:v>auido</c:v>
+                </c:pt>
+                <c:pt idx="2">
+                  <c:v>newUser</c:v>
+                </c:pt>
+                <c:pt idx="3">
+                  <c:v>streamNotify</c:v>
+                </c:pt>
+                <c:pt idx="4">
+                  <c:v>greeting</c:v>
+                </c:pt>
+                <c:pt idx="5">
+                  <c:v>overall</c:v>
+                </c:pt>
+              </c:strCache>
+            </c:strRef>
+          </c:cat>
+          <c:val>
+            <c:numRef>
+              <c:f>'Bernhard Client+Server output'!$O$13:$O$18</c:f>
+              <c:numCache>
+                <c:formatCode>General</c:formatCode>
+                <c:ptCount val="6"/>
+                <c:pt idx="0">
+                  <c:v>46.507374522680642</c:v>
+                </c:pt>
+                <c:pt idx="1">
+                  <c:v>50.758503401360549</c:v>
+                </c:pt>
+                <c:pt idx="2">
+                  <c:v>4</c:v>
+                </c:pt>
+                <c:pt idx="3">
+                  <c:v>1.5</c:v>
+                </c:pt>
+                <c:pt idx="4">
+                  <c:v>3.5</c:v>
+                </c:pt>
+                <c:pt idx="5">
+                  <c:v>46.635779834200889</c:v>
+                </c:pt>
+              </c:numCache>
+            </c:numRef>
+          </c:val>
+        </c:ser>
+        <c:ser>
+          <c:idx val="1"/>
+          <c:order val="1"/>
+          <c:tx>
+            <c:v>Max Delay</c:v>
+          </c:tx>
+          <c:spPr>
+            <a:solidFill>
+              <a:schemeClr val="accent2"/>
+            </a:solidFill>
+            <a:ln>
+              <a:noFill/>
+            </a:ln>
+            <a:effectLst/>
+          </c:spPr>
+          <c:invertIfNegative val="0"/>
+          <c:val>
+            <c:numRef>
+              <c:f>'Bernhard Client+Server output'!$L$4:$L$9</c:f>
+              <c:numCache>
+                <c:formatCode>General</c:formatCode>
+                <c:ptCount val="6"/>
+                <c:pt idx="0">
+                  <c:v>72.698250728862973</c:v>
+                </c:pt>
+                <c:pt idx="1">
+                  <c:v>74.183673469387756</c:v>
+                </c:pt>
+                <c:pt idx="2">
+                  <c:v>1.5</c:v>
+                </c:pt>
+                <c:pt idx="3">
+                  <c:v>1</c:v>
+                </c:pt>
+                <c:pt idx="4">
+                  <c:v>1</c:v>
+                </c:pt>
+                <c:pt idx="5">
+                  <c:v>72.217273954116052</c:v>
+                </c:pt>
+              </c:numCache>
+            </c:numRef>
+          </c:val>
+        </c:ser>
+        <c:ser>
+          <c:idx val="2"/>
+          <c:order val="2"/>
+          <c:tx>
+            <c:v>Min Delay</c:v>
+          </c:tx>
+          <c:spPr>
+            <a:solidFill>
+              <a:schemeClr val="accent3"/>
+            </a:solidFill>
+            <a:ln>
+              <a:noFill/>
+            </a:ln>
+            <a:effectLst/>
+          </c:spPr>
+          <c:invertIfNegative val="0"/>
+          <c:val>
+            <c:numRef>
+              <c:f>'Bernhard Client+Server output'!$P$4:$P$9</c:f>
+              <c:numCache>
+                <c:formatCode>General</c:formatCode>
+                <c:ptCount val="6"/>
+                <c:pt idx="0">
+                  <c:v>20.316498316498315</c:v>
+                </c:pt>
+                <c:pt idx="1">
+                  <c:v>27.333333333333332</c:v>
+                </c:pt>
+                <c:pt idx="2">
+                  <c:v>6.5</c:v>
+                </c:pt>
+                <c:pt idx="3">
+                  <c:v>2</c:v>
+                </c:pt>
+                <c:pt idx="4">
+                  <c:v>6</c:v>
+                </c:pt>
+                <c:pt idx="5">
+                  <c:v>21.054285714285715</c:v>
+                </c:pt>
+              </c:numCache>
+            </c:numRef>
+          </c:val>
+        </c:ser>
+        <c:dLbls>
+          <c:showLegendKey val="0"/>
+          <c:showVal val="0"/>
+          <c:showCatName val="0"/>
+          <c:showSerName val="0"/>
+          <c:showPercent val="0"/>
+          <c:showBubbleSize val="0"/>
+        </c:dLbls>
+        <c:gapWidth val="219"/>
+        <c:overlap val="-27"/>
+        <c:axId val="329081040"/>
+        <c:axId val="329081600"/>
+      </c:barChart>
+      <c:catAx>
+        <c:axId val="329081040"/>
+        <c:scaling>
+          <c:orientation val="minMax"/>
+        </c:scaling>
+        <c:delete val="0"/>
+        <c:axPos val="b"/>
+        <c:title>
+          <c:tx>
+            <c:rich>
+              <a:bodyPr rot="0" spcFirstLastPara="1" vertOverflow="ellipsis" vert="horz" wrap="square" anchor="ctr" anchorCtr="1"/>
+              <a:lstStyle/>
+              <a:p>
+                <a:pPr>
+                  <a:defRPr sz="1000" b="0" i="0" u="none" strike="noStrike" kern="1200" baseline="0">
+                    <a:solidFill>
+                      <a:schemeClr val="tx1">
+                        <a:lumMod val="65000"/>
+                        <a:lumOff val="35000"/>
+                      </a:schemeClr>
+                    </a:solidFill>
+                    <a:latin typeface="+mn-lt"/>
+                    <a:ea typeface="+mn-ea"/>
+                    <a:cs typeface="+mn-cs"/>
+                  </a:defRPr>
+                </a:pPr>
+                <a:r>
+                  <a:rPr lang="en-ZA"/>
+                  <a:t>Message Type</a:t>
+                </a:r>
+              </a:p>
+            </c:rich>
+          </c:tx>
+          <c:layout>
+            <c:manualLayout>
+              <c:xMode val="edge"/>
+              <c:yMode val="edge"/>
+              <c:x val="0.43205599300087494"/>
+              <c:y val="0.92580830844420314"/>
+            </c:manualLayout>
+          </c:layout>
+          <c:overlay val="0"/>
+          <c:spPr>
+            <a:noFill/>
+            <a:ln>
+              <a:noFill/>
+            </a:ln>
+            <a:effectLst/>
+          </c:spPr>
+          <c:txPr>
+            <a:bodyPr rot="0" spcFirstLastPara="1" vertOverflow="ellipsis" vert="horz" wrap="square" anchor="ctr" anchorCtr="1"/>
+            <a:lstStyle/>
+            <a:p>
+              <a:pPr>
+                <a:defRPr sz="1000" b="0" i="0" u="none" strike="noStrike" kern="1200" baseline="0">
+                  <a:solidFill>
+                    <a:schemeClr val="tx1">
+                      <a:lumMod val="65000"/>
+                      <a:lumOff val="35000"/>
+                    </a:schemeClr>
+                  </a:solidFill>
+                  <a:latin typeface="+mn-lt"/>
+                  <a:ea typeface="+mn-ea"/>
+                  <a:cs typeface="+mn-cs"/>
+                </a:defRPr>
+              </a:pPr>
+              <a:endParaRPr lang="en-US"/>
+            </a:p>
+          </c:txPr>
+        </c:title>
+        <c:numFmt formatCode="General" sourceLinked="1"/>
+        <c:majorTickMark val="none"/>
+        <c:minorTickMark val="none"/>
+        <c:tickLblPos val="nextTo"/>
+        <c:spPr>
+          <a:noFill/>
+          <a:ln w="9525" cap="flat" cmpd="sng" algn="ctr">
+            <a:solidFill>
+              <a:schemeClr val="tx1">
+                <a:lumMod val="15000"/>
+                <a:lumOff val="85000"/>
+              </a:schemeClr>
+            </a:solidFill>
+            <a:round/>
+          </a:ln>
+          <a:effectLst/>
+        </c:spPr>
+        <c:txPr>
+          <a:bodyPr rot="-60000000" spcFirstLastPara="1" vertOverflow="ellipsis" vert="horz" wrap="square" anchor="ctr" anchorCtr="1"/>
+          <a:lstStyle/>
+          <a:p>
+            <a:pPr>
+              <a:defRPr sz="900" b="0" i="0" u="none" strike="noStrike" kern="1200" baseline="0">
+                <a:solidFill>
+                  <a:schemeClr val="tx1">
+                    <a:lumMod val="65000"/>
+                    <a:lumOff val="35000"/>
+                  </a:schemeClr>
+                </a:solidFill>
+                <a:latin typeface="+mn-lt"/>
+                <a:ea typeface="+mn-ea"/>
+                <a:cs typeface="+mn-cs"/>
+              </a:defRPr>
+            </a:pPr>
+            <a:endParaRPr lang="en-US"/>
+          </a:p>
+        </c:txPr>
+        <c:crossAx val="329081600"/>
+        <c:crosses val="autoZero"/>
+        <c:auto val="1"/>
+        <c:lblAlgn val="ctr"/>
+        <c:lblOffset val="100"/>
+        <c:noMultiLvlLbl val="0"/>
+      </c:catAx>
+      <c:valAx>
+        <c:axId val="329081600"/>
+        <c:scaling>
+          <c:orientation val="minMax"/>
+        </c:scaling>
+        <c:delete val="0"/>
+        <c:axPos val="l"/>
+        <c:majorGridlines>
+          <c:spPr>
+            <a:ln w="9525" cap="flat" cmpd="sng" algn="ctr">
+              <a:solidFill>
+                <a:schemeClr val="tx1">
+                  <a:lumMod val="15000"/>
+                  <a:lumOff val="85000"/>
+                </a:schemeClr>
+              </a:solidFill>
+              <a:round/>
+            </a:ln>
+            <a:effectLst/>
+          </c:spPr>
+        </c:majorGridlines>
+        <c:title>
+          <c:tx>
+            <c:rich>
+              <a:bodyPr rot="-5400000" spcFirstLastPara="1" vertOverflow="ellipsis" vert="horz" wrap="square" anchor="ctr" anchorCtr="1"/>
+              <a:lstStyle/>
+              <a:p>
+                <a:pPr>
+                  <a:defRPr sz="1000" b="0" i="0" u="none" strike="noStrike" kern="1200" baseline="0">
+                    <a:solidFill>
+                      <a:schemeClr val="tx1">
+                        <a:lumMod val="65000"/>
+                        <a:lumOff val="35000"/>
+                      </a:schemeClr>
+                    </a:solidFill>
+                    <a:latin typeface="+mn-lt"/>
+                    <a:ea typeface="+mn-ea"/>
+                    <a:cs typeface="+mn-cs"/>
+                  </a:defRPr>
+                </a:pPr>
+                <a:r>
+                  <a:rPr lang="en-ZA"/>
+                  <a:t>Duration in seconds</a:t>
+                </a:r>
+              </a:p>
+            </c:rich>
+          </c:tx>
+          <c:overlay val="0"/>
+          <c:spPr>
+            <a:noFill/>
+            <a:ln>
+              <a:noFill/>
+            </a:ln>
+            <a:effectLst/>
+          </c:spPr>
+          <c:txPr>
+            <a:bodyPr rot="-5400000" spcFirstLastPara="1" vertOverflow="ellipsis" vert="horz" wrap="square" anchor="ctr" anchorCtr="1"/>
+            <a:lstStyle/>
+            <a:p>
+              <a:pPr>
+                <a:defRPr sz="1000" b="0" i="0" u="none" strike="noStrike" kern="1200" baseline="0">
+                  <a:solidFill>
+                    <a:schemeClr val="tx1">
+                      <a:lumMod val="65000"/>
+                      <a:lumOff val="35000"/>
+                    </a:schemeClr>
+                  </a:solidFill>
+                  <a:latin typeface="+mn-lt"/>
+                  <a:ea typeface="+mn-ea"/>
+                  <a:cs typeface="+mn-cs"/>
+                </a:defRPr>
+              </a:pPr>
+              <a:endParaRPr lang="en-US"/>
+            </a:p>
+          </c:txPr>
+        </c:title>
+        <c:numFmt formatCode="General" sourceLinked="1"/>
+        <c:majorTickMark val="none"/>
+        <c:minorTickMark val="none"/>
+        <c:tickLblPos val="nextTo"/>
+        <c:spPr>
+          <a:noFill/>
+          <a:ln>
+            <a:noFill/>
+          </a:ln>
+          <a:effectLst/>
+        </c:spPr>
+        <c:txPr>
+          <a:bodyPr rot="-60000000" spcFirstLastPara="1" vertOverflow="ellipsis" vert="horz" wrap="square" anchor="ctr" anchorCtr="1"/>
+          <a:lstStyle/>
+          <a:p>
+            <a:pPr>
+              <a:defRPr sz="900" b="0" i="0" u="none" strike="noStrike" kern="1200" baseline="0">
+                <a:solidFill>
+                  <a:schemeClr val="tx1">
+                    <a:lumMod val="65000"/>
+                    <a:lumOff val="35000"/>
+                  </a:schemeClr>
+                </a:solidFill>
+                <a:latin typeface="+mn-lt"/>
+                <a:ea typeface="+mn-ea"/>
+                <a:cs typeface="+mn-cs"/>
+              </a:defRPr>
+            </a:pPr>
+            <a:endParaRPr lang="en-US"/>
+          </a:p>
+        </c:txPr>
+        <c:crossAx val="329081040"/>
+        <c:crosses val="autoZero"/>
+        <c:crossBetween val="between"/>
+      </c:valAx>
+      <c:spPr>
+        <a:noFill/>
+        <a:ln>
+          <a:noFill/>
+        </a:ln>
+        <a:effectLst/>
+      </c:spPr>
+    </c:plotArea>
+    <c:legend>
+      <c:legendPos val="r"/>
+      <c:overlay val="0"/>
+      <c:spPr>
+        <a:noFill/>
+        <a:ln>
+          <a:noFill/>
+        </a:ln>
+        <a:effectLst/>
+      </c:spPr>
+      <c:txPr>
+        <a:bodyPr rot="0" spcFirstLastPara="1" vertOverflow="ellipsis" vert="horz" wrap="square" anchor="ctr" anchorCtr="1"/>
+        <a:lstStyle/>
+        <a:p>
+          <a:pPr>
+            <a:defRPr sz="900" b="0" i="0" u="none" strike="noStrike" kern="1200" baseline="0">
+              <a:solidFill>
+                <a:schemeClr val="tx1">
+                  <a:lumMod val="65000"/>
+                  <a:lumOff val="35000"/>
+                </a:schemeClr>
+              </a:solidFill>
+              <a:latin typeface="+mn-lt"/>
+              <a:ea typeface="+mn-ea"/>
+              <a:cs typeface="+mn-cs"/>
+            </a:defRPr>
+          </a:pPr>
+          <a:endParaRPr lang="en-US"/>
+        </a:p>
+      </c:txPr>
+    </c:legend>
+    <c:plotVisOnly val="1"/>
+    <c:dispBlanksAs val="gap"/>
+    <c:showDLblsOverMax val="0"/>
+  </c:chart>
+  <c:spPr>
+    <a:solidFill>
+      <a:schemeClr val="bg1"/>
+    </a:solidFill>
+    <a:ln w="9525" cap="flat" cmpd="sng" algn="ctr">
+      <a:solidFill>
+        <a:schemeClr val="tx1">
+          <a:lumMod val="15000"/>
+          <a:lumOff val="85000"/>
+        </a:schemeClr>
+      </a:solidFill>
+      <a:round/>
+    </a:ln>
+    <a:effectLst/>
+  </c:spPr>
+  <c:txPr>
+    <a:bodyPr/>
+    <a:lstStyle/>
+    <a:p>
+      <a:pPr>
+        <a:defRPr/>
+      </a:pPr>
+      <a:endParaRPr lang="en-US"/>
+    </a:p>
+  </c:txPr>
+  <c:externalData r:id="rId3">
+    <c:autoUpdate val="0"/>
+  </c:externalData>
+</c:chartSpace>
+</file>
+
+<file path=word/charts/colors1.xml><?xml version="1.0" encoding="utf-8"?>
+<cs:colorStyle xmlns:cs="http://schemas.microsoft.com/office/drawing/2012/chartStyle" xmlns:a="http://schemas.openxmlformats.org/drawingml/2006/main" meth="cycle" id="10">
+  <a:schemeClr val="accent1"/>
+  <a:schemeClr val="accent2"/>
+  <a:schemeClr val="accent3"/>
+  <a:schemeClr val="accent4"/>
+  <a:schemeClr val="accent5"/>
+  <a:schemeClr val="accent6"/>
+  <cs:variation/>
+  <cs:variation>
+    <a:lumMod val="60000"/>
+  </cs:variation>
+  <cs:variation>
+    <a:lumMod val="80000"/>
+    <a:lumOff val="20000"/>
+  </cs:variation>
+  <cs:variation>
+    <a:lumMod val="80000"/>
+  </cs:variation>
+  <cs:variation>
+    <a:lumMod val="60000"/>
+    <a:lumOff val="40000"/>
+  </cs:variation>
+  <cs:variation>
+    <a:lumMod val="50000"/>
+  </cs:variation>
+  <cs:variation>
+    <a:lumMod val="70000"/>
+    <a:lumOff val="30000"/>
+  </cs:variation>
+  <cs:variation>
+    <a:lumMod val="70000"/>
+  </cs:variation>
+  <cs:variation>
+    <a:lumMod val="50000"/>
+    <a:lumOff val="50000"/>
+  </cs:variation>
+</cs:colorStyle>
+</file>
+
+<file path=word/charts/style1.xml><?xml version="1.0" encoding="utf-8"?>
+<cs:chartStyle xmlns:cs="http://schemas.microsoft.com/office/drawing/2012/chartStyle" xmlns:a="http://schemas.openxmlformats.org/drawingml/2006/main" id="201">
+  <cs:axisTitle>
+    <cs:lnRef idx="0"/>
+    <cs:fillRef idx="0"/>
+    <cs:effectRef idx="0"/>
+    <cs:fontRef idx="minor">
+      <a:schemeClr val="tx1">
+        <a:lumMod val="65000"/>
+        <a:lumOff val="35000"/>
+      </a:schemeClr>
+    </cs:fontRef>
+    <cs:defRPr sz="1000" kern="1200"/>
+  </cs:axisTitle>
+  <cs:categoryAxis>
+    <cs:lnRef idx="0"/>
+    <cs:fillRef idx="0"/>
+    <cs:effectRef idx="0"/>
+    <cs:fontRef idx="minor">
+      <a:schemeClr val="tx1">
+        <a:lumMod val="65000"/>
+        <a:lumOff val="35000"/>
+      </a:schemeClr>
+    </cs:fontRef>
+    <cs:spPr>
+      <a:ln w="9525" cap="flat" cmpd="sng" algn="ctr">
+        <a:solidFill>
+          <a:schemeClr val="tx1">
+            <a:lumMod val="15000"/>
+            <a:lumOff val="85000"/>
+          </a:schemeClr>
+        </a:solidFill>
+        <a:round/>
+      </a:ln>
+    </cs:spPr>
+    <cs:defRPr sz="900" kern="1200"/>
+  </cs:categoryAxis>
+  <cs:chartArea mods="allowNoFillOverride allowNoLineOverride">
+    <cs:lnRef idx="0"/>
+    <cs:fillRef idx="0"/>
+    <cs:effectRef idx="0"/>
+    <cs:fontRef idx="minor">
+      <a:schemeClr val="tx1"/>
+    </cs:fontRef>
+    <cs:spPr>
+      <a:solidFill>
+        <a:schemeClr val="bg1"/>
+      </a:solidFill>
+      <a:ln w="9525" cap="flat" cmpd="sng" algn="ctr">
+        <a:solidFill>
+          <a:schemeClr val="tx1">
+            <a:lumMod val="15000"/>
+            <a:lumOff val="85000"/>
+          </a:schemeClr>
+        </a:solidFill>
+        <a:round/>
+      </a:ln>
+    </cs:spPr>
+    <cs:defRPr sz="1000" kern="1200"/>
+  </cs:chartArea>
+  <cs:dataLabel>
+    <cs:lnRef idx="0"/>
+    <cs:fillRef idx="0"/>
+    <cs:effectRef idx="0"/>
+    <cs:fontRef idx="minor">
+      <a:schemeClr val="tx1">
+        <a:lumMod val="75000"/>
+        <a:lumOff val="25000"/>
+      </a:schemeClr>
+    </cs:fontRef>
+    <cs:defRPr sz="900" kern="1200"/>
+  </cs:dataLabel>
+  <cs:dataLabelCallout>
+    <cs:lnRef idx="0"/>
+    <cs:fillRef idx="0"/>
+    <cs:effectRef idx="0"/>
+    <cs:fontRef idx="minor">
+      <a:schemeClr val="dk1">
+        <a:lumMod val="65000"/>
+        <a:lumOff val="35000"/>
+      </a:schemeClr>
+    </cs:fontRef>
+    <cs:spPr>
+      <a:solidFill>
+        <a:schemeClr val="lt1"/>
+      </a:solidFill>
+      <a:ln>
+        <a:solidFill>
+          <a:schemeClr val="dk1">
+            <a:lumMod val="25000"/>
+            <a:lumOff val="75000"/>
+          </a:schemeClr>
+        </a:solidFill>
+      </a:ln>
+    </cs:spPr>
+    <cs:defRPr sz="900" kern="1200"/>
+    <cs:bodyPr rot="0" spcFirstLastPara="1" vertOverflow="clip" horzOverflow="clip" vert="horz" wrap="square" lIns="36576" tIns="18288" rIns="36576" bIns="18288" anchor="ctr" anchorCtr="1">
+      <a:spAutoFit/>
+    </cs:bodyPr>
+  </cs:dataLabelCallout>
+  <cs:dataPoint>
+    <cs:lnRef idx="0"/>
+    <cs:fillRef idx="1">
+      <cs:styleClr val="auto"/>
+    </cs:fillRef>
+    <cs:effectRef idx="0"/>
+    <cs:fontRef idx="minor">
+      <a:schemeClr val="tx1"/>
+    </cs:fontRef>
+  </cs:dataPoint>
+  <cs:dataPoint3D>
+    <cs:lnRef idx="0"/>
+    <cs:fillRef idx="1">
+      <cs:styleClr val="auto"/>
+    </cs:fillRef>
+    <cs:effectRef idx="0"/>
+    <cs:fontRef idx="minor">
+      <a:schemeClr val="tx1"/>
+    </cs:fontRef>
+  </cs:dataPoint3D>
+  <cs:dataPointLine>
+    <cs:lnRef idx="0">
+      <cs:styleClr val="auto"/>
+    </cs:lnRef>
+    <cs:fillRef idx="1"/>
+    <cs:effectRef idx="0"/>
+    <cs:fontRef idx="minor">
+      <a:schemeClr val="tx1"/>
+    </cs:fontRef>
+    <cs:spPr>
+      <a:ln w="28575" cap="rnd">
+        <a:solidFill>
+          <a:schemeClr val="phClr"/>
+        </a:solidFill>
+        <a:round/>
+      </a:ln>
+    </cs:spPr>
+  </cs:dataPointLine>
+  <cs:dataPointMarker>
+    <cs:lnRef idx="0">
+      <cs:styleClr val="auto"/>
+    </cs:lnRef>
+    <cs:fillRef idx="1">
+      <cs:styleClr val="auto"/>
+    </cs:fillRef>
+    <cs:effectRef idx="0"/>
+    <cs:fontRef idx="minor">
+      <a:schemeClr val="tx1"/>
+    </cs:fontRef>
+    <cs:spPr>
+      <a:ln w="9525">
+        <a:solidFill>
+          <a:schemeClr val="phClr"/>
+        </a:solidFill>
+      </a:ln>
+    </cs:spPr>
+  </cs:dataPointMarker>
+  <cs:dataPointMarkerLayout symbol="circle" size="5"/>
+  <cs:dataPointWireframe>
+    <cs:lnRef idx="0">
+      <cs:styleClr val="auto"/>
+    </cs:lnRef>
+    <cs:fillRef idx="1"/>
+    <cs:effectRef idx="0"/>
+    <cs:fontRef idx="minor">
+      <a:schemeClr val="tx1"/>
+    </cs:fontRef>
+    <cs:spPr>
+      <a:ln w="9525" cap="rnd">
+        <a:solidFill>
+          <a:schemeClr val="phClr"/>
+        </a:solidFill>
+        <a:round/>
+      </a:ln>
+    </cs:spPr>
+  </cs:dataPointWireframe>
+  <cs:dataTable>
+    <cs:lnRef idx="0"/>
+    <cs:fillRef idx="0"/>
+    <cs:effectRef idx="0"/>
+    <cs:fontRef idx="minor">
+      <a:schemeClr val="tx1">
+        <a:lumMod val="65000"/>
+        <a:lumOff val="35000"/>
+      </a:schemeClr>
+    </cs:fontRef>
+    <cs:spPr>
+      <a:noFill/>
+      <a:ln w="9525" cap="flat" cmpd="sng" algn="ctr">
+        <a:solidFill>
+          <a:schemeClr val="tx1">
+            <a:lumMod val="15000"/>
+            <a:lumOff val="85000"/>
+          </a:schemeClr>
+        </a:solidFill>
+        <a:round/>
+      </a:ln>
+    </cs:spPr>
+    <cs:defRPr sz="900" kern="1200"/>
+  </cs:dataTable>
+  <cs:downBar>
+    <cs:lnRef idx="0"/>
+    <cs:fillRef idx="0"/>
+    <cs:effectRef idx="0"/>
+    <cs:fontRef idx="minor">
+      <a:schemeClr val="dk1"/>
+    </cs:fontRef>
+    <cs:spPr>
+      <a:solidFill>
+        <a:schemeClr val="dk1">
+          <a:lumMod val="65000"/>
+          <a:lumOff val="35000"/>
+        </a:schemeClr>
+      </a:solidFill>
+      <a:ln w="9525">
+        <a:solidFill>
+          <a:schemeClr val="tx1">
+            <a:lumMod val="65000"/>
+            <a:lumOff val="35000"/>
+          </a:schemeClr>
+        </a:solidFill>
+      </a:ln>
+    </cs:spPr>
+  </cs:downBar>
+  <cs:dropLine>
+    <cs:lnRef idx="0"/>
+    <cs:fillRef idx="0"/>
+    <cs:effectRef idx="0"/>
+    <cs:fontRef idx="minor">
+      <a:schemeClr val="tx1"/>
+    </cs:fontRef>
+    <cs:spPr>
+      <a:ln w="9525" cap="flat" cmpd="sng" algn="ctr">
+        <a:solidFill>
+          <a:schemeClr val="tx1">
+            <a:lumMod val="35000"/>
+            <a:lumOff val="65000"/>
+          </a:schemeClr>
+        </a:solidFill>
+        <a:round/>
+      </a:ln>
+    </cs:spPr>
+  </cs:dropLine>
+  <cs:errorBar>
+    <cs:lnRef idx="0"/>
+    <cs:fillRef idx="0"/>
+    <cs:effectRef idx="0"/>
+    <cs:fontRef idx="minor">
+      <a:schemeClr val="tx1"/>
+    </cs:fontRef>
+    <cs:spPr>
+      <a:ln w="9525" cap="flat" cmpd="sng" algn="ctr">
+        <a:solidFill>
+          <a:schemeClr val="tx1">
+            <a:lumMod val="65000"/>
+            <a:lumOff val="35000"/>
+          </a:schemeClr>
+        </a:solidFill>
+        <a:round/>
+      </a:ln>
+    </cs:spPr>
+  </cs:errorBar>
+  <cs:floor>
+    <cs:lnRef idx="0"/>
+    <cs:fillRef idx="0"/>
+    <cs:effectRef idx="0"/>
+    <cs:fontRef idx="minor">
+      <a:schemeClr val="tx1"/>
+    </cs:fontRef>
+    <cs:spPr>
+      <a:noFill/>
+      <a:ln>
+        <a:noFill/>
+      </a:ln>
+    </cs:spPr>
+  </cs:floor>
+  <cs:gridlineMajor>
+    <cs:lnRef idx="0"/>
+    <cs:fillRef idx="0"/>
+    <cs:effectRef idx="0"/>
+    <cs:fontRef idx="minor">
+      <a:schemeClr val="tx1"/>
+    </cs:fontRef>
+    <cs:spPr>
+      <a:ln w="9525" cap="flat" cmpd="sng" algn="ctr">
+        <a:solidFill>
+          <a:schemeClr val="tx1">
+            <a:lumMod val="15000"/>
+            <a:lumOff val="85000"/>
+          </a:schemeClr>
+        </a:solidFill>
+        <a:round/>
+      </a:ln>
+    </cs:spPr>
+  </cs:gridlineMajor>
+  <cs:gridlineMinor>
+    <cs:lnRef idx="0"/>
+    <cs:fillRef idx="0"/>
+    <cs:effectRef idx="0"/>
+    <cs:fontRef idx="minor">
+      <a:schemeClr val="tx1"/>
+    </cs:fontRef>
+    <cs:spPr>
+      <a:ln w="9525" cap="flat" cmpd="sng" algn="ctr">
+        <a:solidFill>
+          <a:schemeClr val="tx1">
+            <a:lumMod val="5000"/>
+            <a:lumOff val="95000"/>
+          </a:schemeClr>
+        </a:solidFill>
+        <a:round/>
+      </a:ln>
+    </cs:spPr>
+  </cs:gridlineMinor>
+  <cs:hiLoLine>
+    <cs:lnRef idx="0"/>
+    <cs:fillRef idx="0"/>
+    <cs:effectRef idx="0"/>
+    <cs:fontRef idx="minor">
+      <a:schemeClr val="tx1"/>
+    </cs:fontRef>
+    <cs:spPr>
+      <a:ln w="9525" cap="flat" cmpd="sng" algn="ctr">
+        <a:solidFill>
+          <a:schemeClr val="tx1">
+            <a:lumMod val="75000"/>
+            <a:lumOff val="25000"/>
+          </a:schemeClr>
+        </a:solidFill>
+        <a:round/>
+      </a:ln>
+    </cs:spPr>
+  </cs:hiLoLine>
+  <cs:leaderLine>
+    <cs:lnRef idx="0"/>
+    <cs:fillRef idx="0"/>
+    <cs:effectRef idx="0"/>
+    <cs:fontRef idx="minor">
+      <a:schemeClr val="tx1"/>
+    </cs:fontRef>
+    <cs:spPr>
+      <a:ln w="9525" cap="flat" cmpd="sng" algn="ctr">
+        <a:solidFill>
+          <a:schemeClr val="tx1">
+            <a:lumMod val="35000"/>
+            <a:lumOff val="65000"/>
+          </a:schemeClr>
+        </a:solidFill>
+        <a:round/>
+      </a:ln>
+    </cs:spPr>
+  </cs:leaderLine>
+  <cs:legend>
+    <cs:lnRef idx="0"/>
+    <cs:fillRef idx="0"/>
+    <cs:effectRef idx="0"/>
+    <cs:fontRef idx="minor">
+      <a:schemeClr val="tx1">
+        <a:lumMod val="65000"/>
+        <a:lumOff val="35000"/>
+      </a:schemeClr>
+    </cs:fontRef>
+    <cs:defRPr sz="900" kern="1200"/>
+  </cs:legend>
+  <cs:plotArea mods="allowNoFillOverride allowNoLineOverride">
+    <cs:lnRef idx="0"/>
+    <cs:fillRef idx="0"/>
+    <cs:effectRef idx="0"/>
+    <cs:fontRef idx="minor">
+      <a:schemeClr val="tx1"/>
+    </cs:fontRef>
+  </cs:plotArea>
+  <cs:plotArea3D mods="allowNoFillOverride allowNoLineOverride">
+    <cs:lnRef idx="0"/>
+    <cs:fillRef idx="0"/>
+    <cs:effectRef idx="0"/>
+    <cs:fontRef idx="minor">
+      <a:schemeClr val="tx1"/>
+    </cs:fontRef>
+  </cs:plotArea3D>
+  <cs:seriesAxis>
+    <cs:lnRef idx="0"/>
+    <cs:fillRef idx="0"/>
+    <cs:effectRef idx="0"/>
+    <cs:fontRef idx="minor">
+      <a:schemeClr val="tx1">
+        <a:lumMod val="65000"/>
+        <a:lumOff val="35000"/>
+      </a:schemeClr>
+    </cs:fontRef>
+    <cs:defRPr sz="900" kern="1200"/>
+  </cs:seriesAxis>
+  <cs:seriesLine>
+    <cs:lnRef idx="0"/>
+    <cs:fillRef idx="0"/>
+    <cs:effectRef idx="0"/>
+    <cs:fontRef idx="minor">
+      <a:schemeClr val="tx1"/>
+    </cs:fontRef>
+    <cs:spPr>
+      <a:ln w="9525" cap="flat" cmpd="sng" algn="ctr">
+        <a:solidFill>
+          <a:schemeClr val="tx1">
+            <a:lumMod val="35000"/>
+            <a:lumOff val="65000"/>
+          </a:schemeClr>
+        </a:solidFill>
+        <a:round/>
+      </a:ln>
+    </cs:spPr>
+  </cs:seriesLine>
+  <cs:title>
+    <cs:lnRef idx="0"/>
+    <cs:fillRef idx="0"/>
+    <cs:effectRef idx="0"/>
+    <cs:fontRef idx="minor">
+      <a:schemeClr val="tx1">
+        <a:lumMod val="65000"/>
+        <a:lumOff val="35000"/>
+      </a:schemeClr>
+    </cs:fontRef>
+    <cs:defRPr sz="1400" b="0" kern="1200" spc="0" baseline="0"/>
+  </cs:title>
+  <cs:trendline>
+    <cs:lnRef idx="0">
+      <cs:styleClr val="auto"/>
+    </cs:lnRef>
+    <cs:fillRef idx="0"/>
+    <cs:effectRef idx="0"/>
+    <cs:fontRef idx="minor">
+      <a:schemeClr val="tx1"/>
+    </cs:fontRef>
+    <cs:spPr>
+      <a:ln w="19050" cap="rnd">
+        <a:solidFill>
+          <a:schemeClr val="phClr"/>
+        </a:solidFill>
+        <a:prstDash val="sysDot"/>
+      </a:ln>
+    </cs:spPr>
+  </cs:trendline>
+  <cs:trendlineLabel>
+    <cs:lnRef idx="0"/>
+    <cs:fillRef idx="0"/>
+    <cs:effectRef idx="0"/>
+    <cs:fontRef idx="minor">
+      <a:schemeClr val="tx1">
+        <a:lumMod val="65000"/>
+        <a:lumOff val="35000"/>
+      </a:schemeClr>
+    </cs:fontRef>
+    <cs:defRPr sz="900" kern="1200"/>
+  </cs:trendlineLabel>
+  <cs:upBar>
+    <cs:lnRef idx="0"/>
+    <cs:fillRef idx="0"/>
+    <cs:effectRef idx="0"/>
+    <cs:fontRef idx="minor">
+      <a:schemeClr val="dk1"/>
+    </cs:fontRef>
+    <cs:spPr>
+      <a:solidFill>
+        <a:schemeClr val="lt1"/>
+      </a:solidFill>
+      <a:ln w="9525">
+        <a:solidFill>
+          <a:schemeClr val="tx1">
+            <a:lumMod val="15000"/>
+            <a:lumOff val="85000"/>
+          </a:schemeClr>
+        </a:solidFill>
+      </a:ln>
+    </cs:spPr>
+  </cs:upBar>
+  <cs:valueAxis>
+    <cs:lnRef idx="0"/>
+    <cs:fillRef idx="0"/>
+    <cs:effectRef idx="0"/>
+    <cs:fontRef idx="minor">
+      <a:schemeClr val="tx1">
+        <a:lumMod val="65000"/>
+        <a:lumOff val="35000"/>
+      </a:schemeClr>
+    </cs:fontRef>
+    <cs:defRPr sz="900" kern="1200"/>
+  </cs:valueAxis>
+  <cs:wall>
+    <cs:lnRef idx="0"/>
+    <cs:fillRef idx="0"/>
+    <cs:effectRef idx="0"/>
+    <cs:fontRef idx="minor">
+      <a:schemeClr val="tx1"/>
+    </cs:fontRef>
+    <cs:spPr>
+      <a:noFill/>
+      <a:ln>
+        <a:noFill/>
+      </a:ln>
+    </cs:spPr>
+  </cs:wall>
+</cs:chartStyle>
+</file>
+
 <file path=word/glossary/document.xml><?xml version="1.0" encoding="utf-8"?>
 <w:glossaryDocument xmlns:wpc="http://schemas.microsoft.com/office/word/2010/wordprocessingCanvas" xmlns:mc="http://schemas.openxmlformats.org/markup-compatibility/2006" xmlns:o="urn:schemas-microsoft-com:office:office" xmlns:r="http://schemas.openxmlformats.org/officeDocument/2006/relationships" xmlns:m="http://schemas.openxmlformats.org/officeDocument/2006/math" xmlns:v="urn:schemas-microsoft-com:vml" xmlns:wp14="http://schemas.microsoft.com/office/word/2010/wordprocessingDrawing" xmlns:wp="http://schemas.openxmlformats.org/drawingml/2006/wordprocessingDrawing" xmlns:w10="urn:schemas-microsoft-com:office:word" xmlns:w="http://schemas.openxmlformats.org/wordprocessingml/2006/main" xmlns:w14="http://schemas.microsoft.com/office/word/2010/wordml" xmlns:w15="http://schemas.microsoft.com/office/word/2012/wordml" xmlns:wpg="http://schemas.microsoft.com/office/word/2010/wordprocessingGroup" xmlns:wpi="http://schemas.microsoft.com/office/word/2010/wordprocessingInk" xmlns:wne="http://schemas.microsoft.com/office/word/2006/wordml" xmlns:wps="http://schemas.microsoft.com/office/word/2010/wordprocessingShape" mc:Ignorable="w14 w15 wp14">
   <w:docParts>
@@ -4343,6 +6661,7 @@
   <w:rsids>
     <w:rsidRoot w:val="001068BE"/>
     <w:rsid w:val="001068BE"/>
+    <w:rsid w:val="0015713E"/>
     <w:rsid w:val="00496C8D"/>
     <w:rsid w:val="008E197A"/>
     <w:rsid w:val="00BC3D46"/>
@@ -5084,7 +7403,7 @@
 
 <file path=customXml/item1.xml><?xml version="1.0" encoding="utf-8"?>
 <CoverPageProperties xmlns="http://schemas.microsoft.com/office/2006/coverPageProps">
-  <PublishDate>2014-07-13T00:00:00</PublishDate>
+  <PublishDate>2014-08-22T00:00:00</PublishDate>
   <Abstract/>
   <CompanyAddress/>
   <CompanyPhone/>

</xml_diff>